<commit_message>
Update to latest RC docs for 3.0.0
</commit_message>
<xml_diff>
--- a/docs/Remote Control.docx
+++ b/docs/Remote Control.docx
@@ -315,15 +315,7 @@
         <w:t xml:space="preserve">. </w:t>
       </w:r>
       <w:r>
-        <w:t xml:space="preserve">Authentication is required before any of the other </w:t>
-      </w:r>
-      <w:proofErr w:type="gramStart"/>
-      <w:r>
-        <w:t>commands</w:t>
-      </w:r>
-      <w:proofErr w:type="gramEnd"/>
-      <w:r>
-        <w:t xml:space="preserve"> categories are accepted</w:t>
+        <w:t>Authentication is required before any of the other commands categories are accepted</w:t>
       </w:r>
       <w:r>
         <w:t xml:space="preserve">. </w:t>
@@ -350,13 +342,8 @@
         <w:t xml:space="preserve">. </w:t>
       </w:r>
       <w:r>
-        <w:t xml:space="preserve">Remote Control commands, </w:t>
-      </w:r>
-      <w:proofErr w:type="gramStart"/>
-      <w:r>
-        <w:t>however</w:t>
-      </w:r>
-      <w:proofErr w:type="gramEnd"/>
+        <w:t>Remote Control commands, however</w:t>
+      </w:r>
       <w:r>
         <w:t xml:space="preserve"> requires that </w:t>
       </w:r>
@@ -375,15 +362,7 @@
         <w:t xml:space="preserve">handling </w:t>
       </w:r>
       <w:r>
-        <w:t xml:space="preserve">of Remote Sample Login commands depends on </w:t>
-      </w:r>
-      <w:proofErr w:type="gramStart"/>
-      <w:r>
-        <w:t>whether or not</w:t>
-      </w:r>
-      <w:proofErr w:type="gramEnd"/>
-      <w:r>
-        <w:t xml:space="preserve"> the software is in remote control mode</w:t>
+        <w:t>of Remote Sample Login commands depends on whether or not the software is in remote control mode</w:t>
       </w:r>
       <w:r>
         <w:t xml:space="preserve">. </w:t>
@@ -561,13 +540,8 @@
         <w:t>ErrorMessage</w:t>
       </w:r>
       <w:proofErr w:type="spellEnd"/>
-      <w:proofErr w:type="gramStart"/>
-      <w:r>
-        <w:t>=”Success</w:t>
-      </w:r>
-      <w:proofErr w:type="gramEnd"/>
-      <w:r>
-        <w:t>”/</w:t>
+      <w:r>
+        <w:t>=”Success”/</w:t>
       </w:r>
       <w:r>
         <w:t>&gt;</w:t>
@@ -667,13 +641,8 @@
         <w:t>ErrorMessage</w:t>
       </w:r>
       <w:proofErr w:type="spellEnd"/>
-      <w:proofErr w:type="gramStart"/>
-      <w:r>
-        <w:t>=”Success</w:t>
-      </w:r>
-      <w:proofErr w:type="gramEnd"/>
-      <w:r>
-        <w:t>”&gt;</w:t>
+      <w:r>
+        <w:t>=”Success”&gt;</w:t>
       </w:r>
     </w:p>
     <w:p>
@@ -1982,13 +1951,8 @@
         <w:t>ErrorMessage</w:t>
       </w:r>
       <w:proofErr w:type="spellEnd"/>
-      <w:proofErr w:type="gramStart"/>
-      <w:r>
-        <w:t>=”Success</w:t>
-      </w:r>
-      <w:proofErr w:type="gramEnd"/>
-      <w:r>
-        <w:t>”/</w:t>
+      <w:r>
+        <w:t>=”Success”/</w:t>
       </w:r>
       <w:r>
         <w:t>&gt;</w:t>
@@ -2066,15 +2030,7 @@
         <w:t>equired in order to successfully execute</w:t>
       </w:r>
       <w:r>
-        <w:t xml:space="preserve"> Remote Query, Remote Sample Login and </w:t>
-      </w:r>
-      <w:proofErr w:type="gramStart"/>
-      <w:r>
-        <w:t>Remote Control</w:t>
-      </w:r>
-      <w:proofErr w:type="gramEnd"/>
-      <w:r>
-        <w:t xml:space="preserve"> commands</w:t>
+        <w:t xml:space="preserve"> Remote Query, Remote Sample Login and Remote Control commands</w:t>
       </w:r>
       <w:r>
         <w:t>.</w:t>
@@ -2096,15 +2052,7 @@
         <w:t>&lt;Logon</w:t>
       </w:r>
       <w:r>
-        <w:t xml:space="preserve"> User=”user name” Password</w:t>
-      </w:r>
-      <w:proofErr w:type="gramStart"/>
-      <w:r>
-        <w:t>=”password</w:t>
-      </w:r>
-      <w:proofErr w:type="gramEnd"/>
-      <w:r>
-        <w:t>”/</w:t>
+        <w:t xml:space="preserve"> User=”user name” Password=”password”/</w:t>
       </w:r>
       <w:r>
         <w:t>&gt;</w:t>
@@ -2141,13 +2089,8 @@
         <w:t>ErrorMessage</w:t>
       </w:r>
       <w:proofErr w:type="spellEnd"/>
-      <w:proofErr w:type="gramStart"/>
-      <w:r>
-        <w:t>=”Success</w:t>
-      </w:r>
-      <w:proofErr w:type="gramEnd"/>
-      <w:r>
-        <w:t>”/</w:t>
+      <w:r>
+        <w:t>=”Success”/</w:t>
       </w:r>
       <w:r>
         <w:t>&gt;</w:t>
@@ -2206,559 +2149,11 @@
     </w:p>
     <w:p>
       <w:pPr>
-        <w:pStyle w:val="Heading2"/>
-      </w:pPr>
-      <w:r>
-        <w:t>Notes</w:t>
-      </w:r>
-    </w:p>
-    <w:p>
-      <w:r>
-        <w:t xml:space="preserve">Cornerstone has two built-in user accounts:  </w:t>
-      </w:r>
-      <w:r>
-        <w:rPr>
-          <w:rStyle w:val="NoSpacingChar"/>
-        </w:rPr>
-        <w:t>Administrator</w:t>
-      </w:r>
-      <w:r>
-        <w:t xml:space="preserve"> &amp; </w:t>
-      </w:r>
-      <w:r>
-        <w:rPr>
-          <w:rStyle w:val="NoSpacingChar"/>
-        </w:rPr>
-        <w:t>Guest</w:t>
-      </w:r>
-      <w:r>
-        <w:t xml:space="preserve">.  The names of these accounts change depending on the language </w:t>
-      </w:r>
-      <w:r>
-        <w:t xml:space="preserve">selected at Cornerstone startup.  </w:t>
-      </w:r>
-      <w:r>
-        <w:t xml:space="preserve">If you are using a built-in user account in the Logon command, the User parameter must match </w:t>
-      </w:r>
-      <w:r>
-        <w:t xml:space="preserve">the </w:t>
-      </w:r>
-      <w:r>
-        <w:t>desired built-in user account.  Here are the translations:</w:t>
-      </w:r>
-    </w:p>
-    <w:p>
-      <w:pPr>
-        <w:spacing w:before="0" w:after="0"/>
-        <w:rPr>
-          <w:rStyle w:val="NoSpacingChar"/>
-        </w:rPr>
-      </w:pPr>
-      <w:r>
-        <w:t>English:</w:t>
-      </w:r>
-      <w:r>
-        <w:tab/>
-      </w:r>
-      <w:r>
-        <w:tab/>
-      </w:r>
-      <w:r>
-        <w:rPr>
-          <w:rStyle w:val="NoSpacingChar"/>
-        </w:rPr>
-        <w:t>Guest</w:t>
-      </w:r>
-      <w:r>
-        <w:rPr>
-          <w:rStyle w:val="NoSpacingChar"/>
-        </w:rPr>
-        <w:tab/>
-      </w:r>
-      <w:r>
-        <w:rPr>
-          <w:rStyle w:val="NoSpacingChar"/>
-        </w:rPr>
-        <w:tab/>
-      </w:r>
-      <w:r>
-        <w:rPr>
-          <w:rStyle w:val="NoSpacingChar"/>
-        </w:rPr>
-        <w:t>Administrator</w:t>
-      </w:r>
-    </w:p>
-    <w:p>
-      <w:pPr>
-        <w:spacing w:before="0" w:after="0"/>
-        <w:rPr>
-          <w:rStyle w:val="NoSpacingChar"/>
-        </w:rPr>
-      </w:pPr>
-      <w:r>
-        <w:rPr>
-          <w:rFonts w:cstheme="minorHAnsi"/>
-        </w:rPr>
-        <w:t>Chinese:</w:t>
-      </w:r>
-      <w:r>
-        <w:rPr>
-          <w:rFonts w:cstheme="minorHAnsi"/>
-        </w:rPr>
-        <w:tab/>
-      </w:r>
-      <w:r>
-        <w:rPr>
-          <w:rFonts w:cstheme="minorHAnsi"/>
-        </w:rPr>
-        <w:tab/>
-      </w:r>
-      <w:proofErr w:type="spellStart"/>
-      <w:r>
-        <w:rPr>
-          <w:rStyle w:val="NoSpacingChar"/>
-          <w:rFonts w:ascii="MS Mincho" w:eastAsia="MS Mincho" w:hAnsi="MS Mincho" w:cs="MS Mincho" w:hint="eastAsia"/>
-        </w:rPr>
-        <w:t>来</w:t>
-      </w:r>
-      <w:r>
-        <w:rPr>
-          <w:rStyle w:val="NoSpacingChar"/>
-          <w:rFonts w:ascii="SimSun" w:eastAsia="SimSun" w:hAnsi="SimSun" w:cs="SimSun" w:hint="eastAsia"/>
-        </w:rPr>
-        <w:t>宾</w:t>
-      </w:r>
-      <w:proofErr w:type="spellEnd"/>
-      <w:r>
-        <w:rPr>
-          <w:rStyle w:val="NoSpacingChar"/>
-        </w:rPr>
-        <w:tab/>
-      </w:r>
-      <w:r>
-        <w:rPr>
-          <w:rStyle w:val="NoSpacingChar"/>
-        </w:rPr>
-        <w:tab/>
-      </w:r>
-      <w:proofErr w:type="spellStart"/>
-      <w:r>
-        <w:rPr>
-          <w:rStyle w:val="NoSpacingChar"/>
-          <w:rFonts w:ascii="MS Mincho" w:eastAsia="MS Mincho" w:hAnsi="MS Mincho" w:cs="MS Mincho" w:hint="eastAsia"/>
-        </w:rPr>
-        <w:t>管理</w:t>
-      </w:r>
-      <w:r>
-        <w:rPr>
-          <w:rStyle w:val="NoSpacingChar"/>
-          <w:rFonts w:ascii="SimSun" w:eastAsia="SimSun" w:hAnsi="SimSun" w:cs="SimSun" w:hint="eastAsia"/>
-        </w:rPr>
-        <w:t>员</w:t>
-      </w:r>
-      <w:proofErr w:type="spellEnd"/>
-    </w:p>
-    <w:p>
-      <w:pPr>
-        <w:spacing w:before="0" w:after="0"/>
-        <w:rPr>
-          <w:rStyle w:val="NoSpacingChar"/>
-        </w:rPr>
-      </w:pPr>
-      <w:r>
-        <w:t>Czech:</w:t>
-      </w:r>
-      <w:r>
-        <w:tab/>
-      </w:r>
-      <w:r>
-        <w:tab/>
-      </w:r>
-      <w:r>
-        <w:rPr>
-          <w:rStyle w:val="NoSpacingChar"/>
-        </w:rPr>
-        <w:t>Host</w:t>
-      </w:r>
-      <w:r>
-        <w:rPr>
-          <w:rStyle w:val="NoSpacingChar"/>
-        </w:rPr>
-        <w:tab/>
-      </w:r>
-      <w:r>
-        <w:rPr>
-          <w:rStyle w:val="NoSpacingChar"/>
-        </w:rPr>
-        <w:tab/>
-        <w:t>administrator</w:t>
-      </w:r>
-    </w:p>
-    <w:p>
-      <w:pPr>
-        <w:spacing w:before="0" w:after="0"/>
-        <w:rPr>
-          <w:rStyle w:val="NoSpacingChar"/>
-        </w:rPr>
-      </w:pPr>
-      <w:r>
-        <w:t>French:</w:t>
-      </w:r>
-      <w:r>
-        <w:tab/>
-      </w:r>
-      <w:r>
-        <w:tab/>
-      </w:r>
-      <w:proofErr w:type="spellStart"/>
-      <w:r>
-        <w:rPr>
-          <w:rStyle w:val="NoSpacingChar"/>
-        </w:rPr>
-        <w:t>Invité</w:t>
-      </w:r>
-      <w:proofErr w:type="spellEnd"/>
-      <w:r>
-        <w:rPr>
-          <w:rStyle w:val="NoSpacingChar"/>
-        </w:rPr>
-        <w:tab/>
-      </w:r>
-      <w:proofErr w:type="spellStart"/>
-      <w:r>
-        <w:rPr>
-          <w:rStyle w:val="NoSpacingChar"/>
-        </w:rPr>
-        <w:t>Administrateur</w:t>
-      </w:r>
-      <w:proofErr w:type="spellEnd"/>
-    </w:p>
-    <w:p>
-      <w:pPr>
-        <w:spacing w:before="0" w:after="0"/>
-        <w:rPr>
-          <w:rStyle w:val="NoSpacingChar"/>
-        </w:rPr>
-      </w:pPr>
-      <w:r>
-        <w:t>German:</w:t>
-      </w:r>
-      <w:r>
-        <w:tab/>
-      </w:r>
-      <w:r>
-        <w:tab/>
-      </w:r>
-      <w:r>
-        <w:rPr>
-          <w:rStyle w:val="NoSpacingChar"/>
-        </w:rPr>
-        <w:t>Gast</w:t>
-      </w:r>
-      <w:r>
-        <w:rPr>
-          <w:rStyle w:val="NoSpacingChar"/>
-        </w:rPr>
-        <w:tab/>
-      </w:r>
-      <w:r>
-        <w:rPr>
-          <w:rStyle w:val="NoSpacingChar"/>
-        </w:rPr>
-        <w:tab/>
-        <w:t>Administrator</w:t>
-      </w:r>
-    </w:p>
-    <w:p>
-      <w:pPr>
-        <w:spacing w:before="0" w:after="0"/>
-        <w:rPr>
-          <w:rStyle w:val="NoSpacingChar"/>
-        </w:rPr>
-      </w:pPr>
-      <w:r>
-        <w:rPr>
-          <w:rFonts w:cstheme="minorHAnsi"/>
-        </w:rPr>
-        <w:t>Japanese:</w:t>
-      </w:r>
-      <w:r>
-        <w:rPr>
-          <w:rFonts w:cstheme="minorHAnsi"/>
-        </w:rPr>
-        <w:tab/>
-      </w:r>
-      <w:proofErr w:type="spellStart"/>
-      <w:r>
-        <w:rPr>
-          <w:rStyle w:val="NoSpacingChar"/>
-          <w:rFonts w:ascii="MS Mincho" w:eastAsia="MS Mincho" w:hAnsi="MS Mincho" w:cs="MS Mincho" w:hint="eastAsia"/>
-        </w:rPr>
-        <w:t>ゲスト</w:t>
-      </w:r>
-      <w:proofErr w:type="spellEnd"/>
-      <w:r>
-        <w:rPr>
-          <w:rStyle w:val="NoSpacingChar"/>
-        </w:rPr>
-        <w:tab/>
-      </w:r>
-      <w:r>
-        <w:rPr>
-          <w:rStyle w:val="NoSpacingChar"/>
-        </w:rPr>
-        <w:tab/>
-      </w:r>
-      <w:proofErr w:type="spellStart"/>
-      <w:r>
-        <w:rPr>
-          <w:rStyle w:val="NoSpacingChar"/>
-          <w:rFonts w:ascii="MS Mincho" w:eastAsia="MS Mincho" w:hAnsi="MS Mincho" w:cs="MS Mincho" w:hint="eastAsia"/>
-        </w:rPr>
-        <w:t>管理者</w:t>
-      </w:r>
-      <w:proofErr w:type="spellEnd"/>
-    </w:p>
-    <w:p>
-      <w:pPr>
-        <w:spacing w:before="0" w:after="0"/>
-        <w:rPr>
-          <w:rStyle w:val="NoSpacingChar"/>
-        </w:rPr>
-      </w:pPr>
-      <w:r>
-        <w:rPr>
-          <w:rFonts w:cstheme="minorHAnsi"/>
-        </w:rPr>
-        <w:t>Polish:</w:t>
-      </w:r>
-      <w:r>
-        <w:rPr>
-          <w:rFonts w:cstheme="minorHAnsi"/>
-        </w:rPr>
-        <w:tab/>
-      </w:r>
-      <w:r>
-        <w:rPr>
-          <w:rFonts w:cstheme="minorHAnsi"/>
-        </w:rPr>
-        <w:tab/>
-      </w:r>
-      <w:proofErr w:type="spellStart"/>
-      <w:r>
-        <w:rPr>
-          <w:rStyle w:val="NoSpacingChar"/>
-        </w:rPr>
-        <w:t>Gość</w:t>
-      </w:r>
-      <w:proofErr w:type="spellEnd"/>
-      <w:r>
-        <w:rPr>
-          <w:rStyle w:val="NoSpacingChar"/>
-        </w:rPr>
-        <w:tab/>
-      </w:r>
-      <w:r>
-        <w:rPr>
-          <w:rStyle w:val="NoSpacingChar"/>
-        </w:rPr>
-        <w:tab/>
-      </w:r>
-      <w:r>
-        <w:rPr>
-          <w:rStyle w:val="NoSpacingChar"/>
-        </w:rPr>
-        <w:t>Administrator</w:t>
-      </w:r>
-    </w:p>
-    <w:p>
-      <w:pPr>
-        <w:spacing w:before="0" w:after="0"/>
-        <w:rPr>
-          <w:rStyle w:val="NoSpacingChar"/>
-        </w:rPr>
-      </w:pPr>
-      <w:r>
-        <w:t>Portuguese:</w:t>
-      </w:r>
-      <w:r>
-        <w:tab/>
-      </w:r>
-      <w:proofErr w:type="spellStart"/>
-      <w:r>
-        <w:rPr>
-          <w:rStyle w:val="NoSpacingChar"/>
-        </w:rPr>
-        <w:t>Convidado</w:t>
-      </w:r>
-      <w:proofErr w:type="spellEnd"/>
-      <w:r>
-        <w:rPr>
-          <w:rStyle w:val="NoSpacingChar"/>
-        </w:rPr>
-        <w:tab/>
-      </w:r>
-      <w:proofErr w:type="spellStart"/>
-      <w:r>
-        <w:rPr>
-          <w:rStyle w:val="NoSpacingChar"/>
-        </w:rPr>
-        <w:t>Administrador</w:t>
-      </w:r>
-      <w:proofErr w:type="spellEnd"/>
-    </w:p>
-    <w:p>
-      <w:pPr>
-        <w:spacing w:before="0" w:after="0"/>
-        <w:rPr>
-          <w:rStyle w:val="NoSpacingChar"/>
-        </w:rPr>
-      </w:pPr>
-      <w:r>
-        <w:t>Russian:</w:t>
-      </w:r>
-      <w:r>
-        <w:tab/>
-      </w:r>
-      <w:r>
-        <w:tab/>
-      </w:r>
-      <w:proofErr w:type="spellStart"/>
-      <w:r>
-        <w:rPr>
-          <w:rStyle w:val="NoSpacingChar"/>
-        </w:rPr>
-        <w:t>Гость</w:t>
-      </w:r>
-      <w:proofErr w:type="spellEnd"/>
-      <w:r>
-        <w:rPr>
-          <w:rStyle w:val="NoSpacingChar"/>
-        </w:rPr>
-        <w:tab/>
-      </w:r>
-      <w:r>
-        <w:rPr>
-          <w:rStyle w:val="NoSpacingChar"/>
-        </w:rPr>
-        <w:tab/>
-      </w:r>
-      <w:proofErr w:type="spellStart"/>
-      <w:r>
-        <w:rPr>
-          <w:rStyle w:val="NoSpacingChar"/>
-        </w:rPr>
-        <w:t>Администратор</w:t>
-      </w:r>
-      <w:proofErr w:type="spellEnd"/>
-    </w:p>
-    <w:p>
-      <w:pPr>
-        <w:spacing w:before="0" w:after="0"/>
-        <w:rPr>
-          <w:rStyle w:val="NoSpacingChar"/>
-        </w:rPr>
-      </w:pPr>
-      <w:r>
-        <w:t>Spanish:</w:t>
-      </w:r>
-      <w:r>
-        <w:tab/>
-      </w:r>
-      <w:r>
-        <w:tab/>
-      </w:r>
-      <w:proofErr w:type="spellStart"/>
-      <w:r>
-        <w:rPr>
-          <w:rStyle w:val="NoSpacingChar"/>
-        </w:rPr>
-        <w:t>Invitado</w:t>
-      </w:r>
-      <w:proofErr w:type="spellEnd"/>
-      <w:r>
-        <w:rPr>
-          <w:rStyle w:val="NoSpacingChar"/>
-        </w:rPr>
-        <w:tab/>
-      </w:r>
-      <w:proofErr w:type="spellStart"/>
-      <w:r>
-        <w:rPr>
-          <w:rStyle w:val="NoSpacingChar"/>
-        </w:rPr>
-        <w:t>Administrador</w:t>
-      </w:r>
-      <w:proofErr w:type="spellEnd"/>
-      <w:r>
-        <w:rPr>
-          <w:rStyle w:val="NoSpacingChar"/>
-        </w:rPr>
-        <w:t xml:space="preserve"> de</w:t>
-      </w:r>
-    </w:p>
-    <w:p>
-      <w:pPr>
-        <w:spacing w:before="0" w:after="0"/>
-        <w:rPr>
-          <w:rStyle w:val="NoSpacingChar"/>
-        </w:rPr>
-      </w:pPr>
-      <w:r>
-        <w:t>Turkish:</w:t>
-      </w:r>
-      <w:r>
-        <w:tab/>
-      </w:r>
-      <w:r>
-        <w:tab/>
-      </w:r>
-      <w:proofErr w:type="spellStart"/>
-      <w:r>
-        <w:rPr>
-          <w:rStyle w:val="NoSpacingChar"/>
-        </w:rPr>
-        <w:t>Konuk</w:t>
-      </w:r>
-      <w:proofErr w:type="spellEnd"/>
-      <w:r>
-        <w:rPr>
-          <w:rStyle w:val="NoSpacingChar"/>
-        </w:rPr>
-        <w:tab/>
-      </w:r>
-      <w:r>
-        <w:rPr>
-          <w:rStyle w:val="NoSpacingChar"/>
-        </w:rPr>
-        <w:tab/>
-      </w:r>
-      <w:proofErr w:type="spellStart"/>
-      <w:r>
-        <w:rPr>
-          <w:rStyle w:val="NoSpacingChar"/>
-        </w:rPr>
-        <w:t>Yönetici</w:t>
-      </w:r>
-      <w:proofErr w:type="spellEnd"/>
-    </w:p>
-    <w:p>
-      <w:pPr>
-        <w:spacing w:before="0" w:after="0"/>
-      </w:pPr>
-    </w:p>
-    <w:p>
-      <w:pPr>
-        <w:spacing w:before="0" w:after="0"/>
-        <w:rPr>
-          <w:rStyle w:val="NoSpacingChar"/>
-        </w:rPr>
-      </w:pPr>
-      <w:r>
-        <w:t>This automatic renaming applies only to the built-in accounts.  Any user created accounts will continue using the assigned name if the Cornerstone language changes.</w:t>
-      </w:r>
-      <w:bookmarkStart w:id="0" w:name="_GoBack"/>
-      <w:bookmarkEnd w:id="0"/>
+        <w:pStyle w:val="NoSpacing"/>
+      </w:pPr>
+      <w:r>
+        <w:br w:type="page"/>
+      </w:r>
     </w:p>
     <w:p>
       <w:pPr>
@@ -2842,13 +2237,8 @@
         <w:t>ErrorMessage</w:t>
       </w:r>
       <w:proofErr w:type="spellEnd"/>
-      <w:proofErr w:type="gramStart"/>
-      <w:r>
-        <w:t>=”Success</w:t>
-      </w:r>
-      <w:proofErr w:type="gramEnd"/>
-      <w:r>
-        <w:t>”</w:t>
+      <w:r>
+        <w:t>=”Success”</w:t>
       </w:r>
       <w:r>
         <w:t>&gt;</w:t>
@@ -3158,13 +2548,8 @@
         <w:t>ErrorMessage</w:t>
       </w:r>
       <w:proofErr w:type="spellEnd"/>
-      <w:proofErr w:type="gramStart"/>
-      <w:r>
-        <w:t>=”Success</w:t>
-      </w:r>
-      <w:proofErr w:type="gramEnd"/>
-      <w:r>
-        <w:t>”</w:t>
+      <w:r>
+        <w:t>=”Success”</w:t>
       </w:r>
       <w:r>
         <w:t>&gt;</w:t>
@@ -3341,13 +2726,8 @@
         <w:t>ErrorMessage</w:t>
       </w:r>
       <w:proofErr w:type="spellEnd"/>
-      <w:proofErr w:type="gramStart"/>
-      <w:r>
-        <w:t>=”Success</w:t>
-      </w:r>
-      <w:proofErr w:type="gramEnd"/>
-      <w:r>
-        <w:t>”</w:t>
+      <w:r>
+        <w:t>=”Success”</w:t>
       </w:r>
       <w:r>
         <w:t>&gt;</w:t>
@@ -3401,13 +2781,8 @@
         <w:t>RawValue</w:t>
       </w:r>
       <w:proofErr w:type="spellEnd"/>
-      <w:proofErr w:type="gramStart"/>
-      <w:r>
-        <w:t>=”…</w:t>
-      </w:r>
-      <w:proofErr w:type="gramEnd"/>
-      <w:r>
-        <w:t>”</w:t>
+      <w:r>
+        <w:t>=”…”</w:t>
       </w:r>
       <w:r>
         <w:t>&gt;…&lt;/Min&gt;</w:t>
@@ -3428,13 +2803,8 @@
         <w:t>RawValue</w:t>
       </w:r>
       <w:proofErr w:type="spellEnd"/>
-      <w:proofErr w:type="gramStart"/>
-      <w:r>
-        <w:t>=”…</w:t>
-      </w:r>
-      <w:proofErr w:type="gramEnd"/>
-      <w:r>
-        <w:t>”</w:t>
+      <w:r>
+        <w:t>=”…”</w:t>
       </w:r>
       <w:r>
         <w:t>&gt;…&lt;/Max&gt;</w:t>
@@ -3455,13 +2825,8 @@
         <w:t>RawValue</w:t>
       </w:r>
       <w:proofErr w:type="spellEnd"/>
-      <w:proofErr w:type="gramStart"/>
-      <w:r>
-        <w:t>=”…</w:t>
-      </w:r>
-      <w:proofErr w:type="gramEnd"/>
-      <w:r>
-        <w:t>”</w:t>
+      <w:r>
+        <w:t>=”…”</w:t>
       </w:r>
       <w:r>
         <w:t>&gt;…&lt;/Value&gt;</w:t>
@@ -3561,7 +2926,6 @@
       <w:pPr>
         <w:pStyle w:val="Heading1"/>
       </w:pPr>
-      <w:proofErr w:type="spellStart"/>
       <w:r>
         <w:lastRenderedPageBreak/>
         <w:t>A</w:t>
@@ -3569,7 +2933,6 @@
       <w:r>
         <w:t>mbients</w:t>
       </w:r>
-      <w:proofErr w:type="spellEnd"/>
     </w:p>
     <w:p>
       <w:r>
@@ -3598,13 +2961,8 @@
         <w:pStyle w:val="NoSpacing"/>
       </w:pPr>
       <w:r>
-        <w:t>&lt;</w:t>
-      </w:r>
-      <w:proofErr w:type="spellStart"/>
-      <w:r>
-        <w:t>Ambients</w:t>
-      </w:r>
-      <w:proofErr w:type="spellEnd"/>
+        <w:t>&lt;Ambients</w:t>
+      </w:r>
       <w:r>
         <w:t>/&gt;</w:t>
       </w:r>
@@ -3622,13 +2980,8 @@
         <w:pStyle w:val="NoSpacing"/>
       </w:pPr>
       <w:r>
-        <w:t>&lt;</w:t>
-      </w:r>
-      <w:proofErr w:type="spellStart"/>
-      <w:r>
-        <w:t>Ambients</w:t>
-      </w:r>
-      <w:proofErr w:type="spellEnd"/>
+        <w:t>&lt;Ambients</w:t>
+      </w:r>
       <w:r>
         <w:t xml:space="preserve"> </w:t>
       </w:r>
@@ -3645,13 +2998,8 @@
         <w:t>ErrorMessage</w:t>
       </w:r>
       <w:proofErr w:type="spellEnd"/>
-      <w:proofErr w:type="gramStart"/>
-      <w:r>
-        <w:t>=”Success</w:t>
-      </w:r>
-      <w:proofErr w:type="gramEnd"/>
-      <w:r>
-        <w:t>”</w:t>
+      <w:r>
+        <w:t>=”Success”</w:t>
       </w:r>
       <w:r>
         <w:t>&gt;</w:t>
@@ -3710,13 +3058,8 @@
         <w:t>RawValue</w:t>
       </w:r>
       <w:proofErr w:type="spellEnd"/>
-      <w:proofErr w:type="gramStart"/>
-      <w:r>
-        <w:t>=”…</w:t>
-      </w:r>
-      <w:proofErr w:type="gramEnd"/>
-      <w:r>
-        <w:t>”&gt;…&lt;/Min&gt;</w:t>
+      <w:r>
+        <w:t>=”…”&gt;…&lt;/Min&gt;</w:t>
       </w:r>
     </w:p>
     <w:p>
@@ -3731,13 +3074,8 @@
         <w:t>RawValue</w:t>
       </w:r>
       <w:proofErr w:type="spellEnd"/>
-      <w:proofErr w:type="gramStart"/>
-      <w:r>
-        <w:t>=”…</w:t>
-      </w:r>
-      <w:proofErr w:type="gramEnd"/>
-      <w:r>
-        <w:t>”&gt;…&lt;/Max&gt;</w:t>
+      <w:r>
+        <w:t>=”…”&gt;…&lt;/Max&gt;</w:t>
       </w:r>
     </w:p>
     <w:p>
@@ -3752,13 +3090,8 @@
         <w:t>RawValue</w:t>
       </w:r>
       <w:proofErr w:type="spellEnd"/>
-      <w:proofErr w:type="gramStart"/>
-      <w:r>
-        <w:t>=”…</w:t>
-      </w:r>
-      <w:proofErr w:type="gramEnd"/>
-      <w:r>
-        <w:t>”&gt;…&lt;/Value&gt;</w:t>
+      <w:r>
+        <w:t>=”…”&gt;…&lt;/Value&gt;</w:t>
       </w:r>
     </w:p>
     <w:p>
@@ -3830,15 +3163,7 @@
         <w:pStyle w:val="NoSpacing"/>
       </w:pPr>
       <w:r>
-        <w:t>&lt;/</w:t>
-      </w:r>
-      <w:proofErr w:type="spellStart"/>
-      <w:r>
-        <w:t>Ambients</w:t>
-      </w:r>
-      <w:proofErr w:type="spellEnd"/>
-      <w:r>
-        <w:t>&gt;</w:t>
+        <w:t>&lt;/Ambients&gt;</w:t>
       </w:r>
     </w:p>
     <w:p>
@@ -3944,13 +3269,8 @@
         <w:t>ErrorMessage</w:t>
       </w:r>
       <w:proofErr w:type="spellEnd"/>
-      <w:proofErr w:type="gramStart"/>
-      <w:r>
-        <w:t>=”Success</w:t>
-      </w:r>
-      <w:proofErr w:type="gramEnd"/>
-      <w:r>
-        <w:t>”</w:t>
+      <w:r>
+        <w:t>=”Success”</w:t>
       </w:r>
       <w:r>
         <w:t>&gt;reason will appear here&lt;/</w:t>
@@ -4223,13 +3543,8 @@
         <w:t>ErrorMessage</w:t>
       </w:r>
       <w:proofErr w:type="spellEnd"/>
-      <w:proofErr w:type="gramStart"/>
-      <w:r>
-        <w:t>=”Success</w:t>
-      </w:r>
-      <w:proofErr w:type="gramEnd"/>
-      <w:r>
-        <w:t>”</w:t>
+      <w:r>
+        <w:t>=”Success”</w:t>
       </w:r>
       <w:r>
         <w:t>&gt;</w:t>
@@ -4702,13 +4017,8 @@
         <w:t>ErrorMessage</w:t>
       </w:r>
       <w:proofErr w:type="spellEnd"/>
-      <w:proofErr w:type="gramStart"/>
-      <w:r>
-        <w:t>=”Success</w:t>
-      </w:r>
-      <w:proofErr w:type="gramEnd"/>
-      <w:r>
-        <w:t>”</w:t>
+      <w:r>
+        <w:t>=”Success”</w:t>
       </w:r>
       <w:r>
         <w:t>&gt;</w:t>
@@ -4931,13 +4241,8 @@
         <w:t>ErrorMessage</w:t>
       </w:r>
       <w:proofErr w:type="spellEnd"/>
-      <w:proofErr w:type="gramStart"/>
-      <w:r>
-        <w:t>=”Success</w:t>
-      </w:r>
-      <w:proofErr w:type="gramEnd"/>
-      <w:r>
-        <w:t>”</w:t>
+      <w:r>
+        <w:t>=”Success”</w:t>
       </w:r>
       <w:r>
         <w:t>&gt;</w:t>
@@ -5137,13 +4442,8 @@
         <w:t>ErrorMessage</w:t>
       </w:r>
       <w:proofErr w:type="spellEnd"/>
-      <w:proofErr w:type="gramStart"/>
-      <w:r>
-        <w:t>=”Success</w:t>
-      </w:r>
-      <w:proofErr w:type="gramEnd"/>
-      <w:r>
-        <w:t>”</w:t>
+      <w:r>
+        <w:t>=”Success”</w:t>
       </w:r>
       <w:r>
         <w:t>&gt;</w:t>
@@ -5176,15 +4476,7 @@
         <w:t xml:space="preserve">  &lt;Description L</w:t>
       </w:r>
       <w:r>
-        <w:t xml:space="preserve">abel="Description"&gt;Replace when 1/3rd of Copper Oxide turns reddish </w:t>
-      </w:r>
-      <w:proofErr w:type="gramStart"/>
-      <w:r>
-        <w:t>orange.&lt;</w:t>
-      </w:r>
-      <w:proofErr w:type="gramEnd"/>
-      <w:r>
-        <w:t>/Description&gt;</w:t>
+        <w:t>abel="Description"&gt;Replace when 1/3rd of Copper Oxide turns reddish orange.&lt;/Description&gt;</w:t>
       </w:r>
     </w:p>
     <w:p>
@@ -5748,13 +5040,8 @@
         <w:t>ErrorMessage</w:t>
       </w:r>
       <w:proofErr w:type="spellEnd"/>
-      <w:proofErr w:type="gramStart"/>
-      <w:r>
-        <w:t>=”Success</w:t>
-      </w:r>
-      <w:proofErr w:type="gramEnd"/>
-      <w:r>
-        <w:t>”</w:t>
+      <w:r>
+        <w:t>=”Success”</w:t>
       </w:r>
       <w:r>
         <w:t>&gt;</w:t>
@@ -5795,15 +5082,7 @@
         <w:t xml:space="preserve">    &lt;Description L</w:t>
       </w:r>
       <w:r>
-        <w:t xml:space="preserve">abel="Description"&gt;Replace when 1/3rd of Copper Oxide turns reddish </w:t>
-      </w:r>
-      <w:proofErr w:type="gramStart"/>
-      <w:r>
-        <w:t>orange.&lt;</w:t>
-      </w:r>
-      <w:proofErr w:type="gramEnd"/>
-      <w:r>
-        <w:t>/Description&gt;</w:t>
+        <w:t>abel="Description"&gt;Replace when 1/3rd of Copper Oxide turns reddish orange.&lt;/Description&gt;</w:t>
       </w:r>
     </w:p>
     <w:p>
@@ -6017,13 +5296,8 @@
         <w:t>ErrorMessage</w:t>
       </w:r>
       <w:proofErr w:type="spellEnd"/>
-      <w:proofErr w:type="gramStart"/>
-      <w:r>
-        <w:t>=”Success</w:t>
-      </w:r>
-      <w:proofErr w:type="gramEnd"/>
-      <w:r>
-        <w:t>”</w:t>
+      <w:r>
+        <w:t>=”Success”</w:t>
       </w:r>
       <w:r>
         <w:t>&gt;</w:t>
@@ -6150,15 +5424,7 @@
       </w:r>
       <w:proofErr w:type="spellEnd"/>
       <w:r>
-        <w:t xml:space="preserve">" Label="Signal </w:t>
-      </w:r>
-      <w:proofErr w:type="gramStart"/>
-      <w:r>
-        <w:t>To</w:t>
-      </w:r>
-      <w:proofErr w:type="gramEnd"/>
-      <w:r>
-        <w:t xml:space="preserve"> Noise Pass/Fail"&gt;Passed&lt;/Field&gt;</w:t>
+        <w:t>" Label="Signal To Noise Pass/Fail"&gt;Passed&lt;/Field&gt;</w:t>
       </w:r>
     </w:p>
     <w:p>
@@ -6201,15 +5467,7 @@
       </w:r>
       <w:proofErr w:type="spellEnd"/>
       <w:r>
-        <w:t xml:space="preserve">" Label="Signal </w:t>
-      </w:r>
-      <w:proofErr w:type="gramStart"/>
-      <w:r>
-        <w:t>To</w:t>
-      </w:r>
-      <w:proofErr w:type="gramEnd"/>
-      <w:r>
-        <w:t xml:space="preserve"> Noise Result Pass/Fail"&gt;Passed&lt;/Field&gt;</w:t>
+        <w:t>" Label="Signal To Noise Result Pass/Fail"&gt;Passed&lt;/Field&gt;</w:t>
       </w:r>
     </w:p>
     <w:p>
@@ -6249,15 +5507,7 @@
       </w:r>
       <w:proofErr w:type="spellEnd"/>
       <w:r>
-        <w:t xml:space="preserve">" Label="Signal </w:t>
-      </w:r>
-      <w:proofErr w:type="gramStart"/>
-      <w:r>
-        <w:t>To</w:t>
-      </w:r>
-      <w:proofErr w:type="gramEnd"/>
-      <w:r>
-        <w:t xml:space="preserve"> Noise Quality Test Result Pass/Fail"&gt;Passed&lt;/Field&gt;</w:t>
+        <w:t>" Label="Signal To Noise Quality Test Result Pass/Fail"&gt;Passed&lt;/Field&gt;</w:t>
       </w:r>
     </w:p>
     <w:p>
@@ -6291,15 +5541,7 @@
       </w:r>
       <w:proofErr w:type="spellEnd"/>
       <w:r>
-        <w:t xml:space="preserve"> Label="Emitter On Time </w:t>
-      </w:r>
-      <w:proofErr w:type="gramStart"/>
-      <w:r>
-        <w:t>( -</w:t>
-      </w:r>
-      <w:proofErr w:type="gramEnd"/>
-      <w:r>
-        <w:t xml:space="preserve"> 1)" </w:t>
+        <w:t xml:space="preserve"> Label="Emitter On Time ( - 1)" </w:t>
       </w:r>
       <w:proofErr w:type="spellStart"/>
       <w:r>
@@ -6332,15 +5574,7 @@
       </w:r>
       <w:proofErr w:type="spellEnd"/>
       <w:r>
-        <w:t xml:space="preserve"> Label="Emitter </w:t>
-      </w:r>
-      <w:proofErr w:type="gramStart"/>
-      <w:r>
-        <w:t>On</w:t>
-      </w:r>
-      <w:proofErr w:type="gramEnd"/>
-      <w:r>
-        <w:t xml:space="preserve"> Time (R_FB)" </w:t>
+        <w:t xml:space="preserve"> Label="Emitter On Time (R_FB)" </w:t>
       </w:r>
       <w:proofErr w:type="spellStart"/>
       <w:r>
@@ -6373,15 +5607,7 @@
       </w:r>
       <w:proofErr w:type="spellEnd"/>
       <w:r>
-        <w:t xml:space="preserve"> Label="Emitter </w:t>
-      </w:r>
-      <w:proofErr w:type="gramStart"/>
-      <w:r>
-        <w:t>On</w:t>
-      </w:r>
-      <w:proofErr w:type="gramEnd"/>
-      <w:r>
-        <w:t xml:space="preserve"> Time (00000251)" </w:t>
+        <w:t xml:space="preserve"> Label="Emitter On Time (00000251)" </w:t>
       </w:r>
       <w:proofErr w:type="spellStart"/>
       <w:r>
@@ -6414,15 +5640,7 @@
       </w:r>
       <w:proofErr w:type="spellEnd"/>
       <w:r>
-        <w:t xml:space="preserve"> Label="Emitter </w:t>
-      </w:r>
-      <w:proofErr w:type="gramStart"/>
-      <w:r>
-        <w:t>On</w:t>
-      </w:r>
-      <w:proofErr w:type="gramEnd"/>
-      <w:r>
-        <w:t xml:space="preserve"> Time (00500043)" </w:t>
+        <w:t xml:space="preserve"> Label="Emitter On Time (00500043)" </w:t>
       </w:r>
       <w:proofErr w:type="spellStart"/>
       <w:r>
@@ -6455,15 +5673,7 @@
       </w:r>
       <w:proofErr w:type="spellEnd"/>
       <w:r>
-        <w:t xml:space="preserve"> Label="Emitter </w:t>
-      </w:r>
-      <w:proofErr w:type="gramStart"/>
-      <w:r>
-        <w:t>On</w:t>
-      </w:r>
-      <w:proofErr w:type="gramEnd"/>
-      <w:r>
-        <w:t xml:space="preserve"> Time (00500042 - 1)" </w:t>
+        <w:t xml:space="preserve"> Label="Emitter On Time (00500042 - 1)" </w:t>
       </w:r>
       <w:proofErr w:type="spellStart"/>
       <w:r>
@@ -6724,13 +5934,8 @@
       <w:r>
         <w:t>Key</w:t>
       </w:r>
-      <w:proofErr w:type="gramStart"/>
-      <w:r>
-        <w:t>=”…</w:t>
-      </w:r>
-      <w:proofErr w:type="gramEnd"/>
-      <w:r>
-        <w:t>” Value=”…”</w:t>
+      <w:r>
+        <w:t>=”…” Value=”…”</w:t>
       </w:r>
       <w:r>
         <w:t xml:space="preserve"> </w:t>
@@ -6881,13 +6086,8 @@
         <w:t>ErrorMessage</w:t>
       </w:r>
       <w:proofErr w:type="spellEnd"/>
-      <w:proofErr w:type="gramStart"/>
-      <w:r>
-        <w:t>=”Success</w:t>
-      </w:r>
-      <w:proofErr w:type="gramEnd"/>
-      <w:r>
-        <w:t>”</w:t>
+      <w:r>
+        <w:t>=”Success”</w:t>
       </w:r>
       <w:r>
         <w:t>&gt;</w:t>
@@ -7076,13 +6276,8 @@
         <w:t>ErrorMessage</w:t>
       </w:r>
       <w:proofErr w:type="spellEnd"/>
-      <w:proofErr w:type="gramStart"/>
-      <w:r>
-        <w:t>=”Success</w:t>
-      </w:r>
-      <w:proofErr w:type="gramEnd"/>
-      <w:r>
-        <w:t>”</w:t>
+      <w:r>
+        <w:t>=”Success”</w:t>
       </w:r>
       <w:r>
         <w:t>&gt;</w:t>
@@ -7385,13 +6580,8 @@
         <w:t>ErrorMessage</w:t>
       </w:r>
       <w:proofErr w:type="spellEnd"/>
-      <w:proofErr w:type="gramStart"/>
-      <w:r>
-        <w:t>=”Success</w:t>
-      </w:r>
-      <w:proofErr w:type="gramEnd"/>
-      <w:r>
-        <w:t>”</w:t>
+      <w:r>
+        <w:t>=”Success”</w:t>
       </w:r>
       <w:r>
         <w:t>&gt;</w:t>
@@ -7658,13 +6848,8 @@
         <w:t>ErrorMessage</w:t>
       </w:r>
       <w:proofErr w:type="spellEnd"/>
-      <w:proofErr w:type="gramStart"/>
-      <w:r>
-        <w:t>=”Success</w:t>
-      </w:r>
-      <w:proofErr w:type="gramEnd"/>
-      <w:r>
-        <w:t>”</w:t>
+      <w:r>
+        <w:t>=”Success”</w:t>
       </w:r>
       <w:r>
         <w:t>&gt;</w:t>
@@ -7794,13 +6979,8 @@
         <w:t>ErrorMessage</w:t>
       </w:r>
       <w:proofErr w:type="spellEnd"/>
-      <w:proofErr w:type="gramStart"/>
-      <w:r>
-        <w:t>=”Success</w:t>
-      </w:r>
-      <w:proofErr w:type="gramEnd"/>
-      <w:r>
-        <w:t>”</w:t>
+      <w:r>
+        <w:t>=”Success”</w:t>
       </w:r>
       <w:r>
         <w:t>&gt;ON/OFF/CONSERVE&lt;/</w:t>
@@ -8002,13 +7182,8 @@
         <w:t>ErrorMessage</w:t>
       </w:r>
       <w:proofErr w:type="spellEnd"/>
-      <w:proofErr w:type="gramStart"/>
-      <w:r>
-        <w:t>=”Success</w:t>
-      </w:r>
-      <w:proofErr w:type="gramEnd"/>
-      <w:r>
-        <w:t>”</w:t>
+      <w:r>
+        <w:t>=”Success”</w:t>
       </w:r>
       <w:r>
         <w:t>&gt;</w:t>
@@ -8581,13 +7756,8 @@
         <w:t>ErrorMessage</w:t>
       </w:r>
       <w:proofErr w:type="spellEnd"/>
-      <w:proofErr w:type="gramStart"/>
-      <w:r>
-        <w:t>=”Success</w:t>
-      </w:r>
-      <w:proofErr w:type="gramEnd"/>
-      <w:r>
-        <w:t>”</w:t>
+      <w:r>
+        <w:t>=”Success”</w:t>
       </w:r>
       <w:r>
         <w:t>&gt;</w:t>
@@ -8836,15 +8006,7 @@
       </w:r>
       <w:proofErr w:type="spellStart"/>
       <w:r>
-        <w:t>HH:</w:t>
-      </w:r>
-      <w:proofErr w:type="gramStart"/>
-      <w:r>
-        <w:t>MM:SS</w:t>
-      </w:r>
-      <w:proofErr w:type="gramEnd"/>
-      <w:r>
-        <w:t>.fffff</w:t>
+        <w:t>HH:MM:SS.fffff</w:t>
       </w:r>
       <w:proofErr w:type="spellEnd"/>
       <w:r>
@@ -8872,15 +8034,7 @@
       </w:r>
       <w:proofErr w:type="spellStart"/>
       <w:r>
-        <w:t>HH:</w:t>
-      </w:r>
-      <w:proofErr w:type="gramStart"/>
-      <w:r>
-        <w:t>MM:SS</w:t>
-      </w:r>
-      <w:proofErr w:type="gramEnd"/>
-      <w:r>
-        <w:t>.fffff</w:t>
+        <w:t>HH:MM:SS.fffff</w:t>
       </w:r>
       <w:proofErr w:type="spellEnd"/>
       <w:r>
@@ -8982,13 +8136,8 @@
         <w:t>ErrorMessage</w:t>
       </w:r>
       <w:proofErr w:type="spellEnd"/>
-      <w:proofErr w:type="gramStart"/>
-      <w:r>
-        <w:t>=”Success</w:t>
-      </w:r>
-      <w:proofErr w:type="gramEnd"/>
-      <w:r>
-        <w:t>”</w:t>
+      <w:r>
+        <w:t>=”Success”</w:t>
       </w:r>
       <w:r>
         <w:t>&gt;</w:t>
@@ -9007,15 +8156,7 @@
       </w:r>
       <w:proofErr w:type="spellEnd"/>
       <w:r>
-        <w:t>&gt;</w:t>
-      </w:r>
-      <w:proofErr w:type="gramStart"/>
-      <w:r>
-        <w:t>&lt;![</w:t>
-      </w:r>
-      <w:proofErr w:type="gramEnd"/>
-      <w:r>
-        <w:t>CDATA[2019-03-08T19:04:54.8251409Z</w:t>
+        <w:t>&gt;&lt;![CDATA[2019-03-08T19:04:54.8251409Z</w:t>
       </w:r>
       <w:r>
         <w:tab/>
@@ -9055,15 +8196,7 @@
       </w:r>
       <w:proofErr w:type="spellEnd"/>
       <w:r>
-        <w:t>&gt;</w:t>
-      </w:r>
-      <w:proofErr w:type="gramStart"/>
-      <w:r>
-        <w:t>&lt;![</w:t>
-      </w:r>
-      <w:proofErr w:type="gramEnd"/>
-      <w:r>
-        <w:t>CDATA[2019-03-08T19:04:56.6546789Z</w:t>
+        <w:t>&gt;&lt;![CDATA[2019-03-08T19:04:56.6546789Z</w:t>
       </w:r>
       <w:r>
         <w:tab/>
@@ -9241,13 +8374,8 @@
         <w:t>ErrorMessage</w:t>
       </w:r>
       <w:proofErr w:type="spellEnd"/>
-      <w:proofErr w:type="gramStart"/>
-      <w:r>
-        <w:t>=”Success</w:t>
-      </w:r>
-      <w:proofErr w:type="gramEnd"/>
-      <w:r>
-        <w:t>”</w:t>
+      <w:r>
+        <w:t>=”Success”</w:t>
       </w:r>
       <w:r>
         <w:t>&gt;</w:t>
@@ -9473,32 +8601,19 @@
         <w:t>ErrorMessage</w:t>
       </w:r>
       <w:proofErr w:type="spellEnd"/>
-      <w:proofErr w:type="gramStart"/>
-      <w:r>
-        <w:t>=”Success</w:t>
-      </w:r>
-      <w:proofErr w:type="gramEnd"/>
-      <w:r>
-        <w:t>”</w:t>
-      </w:r>
-      <w:r>
-        <w:t>&gt;</w:t>
-      </w:r>
-    </w:p>
-    <w:p>
-      <w:pPr>
-        <w:pStyle w:val="NoSpacing"/>
-      </w:pPr>
-      <w:r>
-        <w:t xml:space="preserve">  &lt;Stats&gt;</w:t>
-      </w:r>
-      <w:proofErr w:type="gramStart"/>
-      <w:r>
-        <w:t>&lt;![</w:t>
-      </w:r>
-      <w:proofErr w:type="gramEnd"/>
-      <w:r>
-        <w:t>CDATA[GC Total memory: 213,167,048</w:t>
+      <w:r>
+        <w:t>=”Success”</w:t>
+      </w:r>
+      <w:r>
+        <w:t>&gt;</w:t>
+      </w:r>
+    </w:p>
+    <w:p>
+      <w:pPr>
+        <w:pStyle w:val="NoSpacing"/>
+      </w:pPr>
+      <w:r>
+        <w:t xml:space="preserve">  &lt;Stats&gt;&lt;![CDATA[GC Total memory: 213,167,048</w:t>
       </w:r>
     </w:p>
     <w:p>
@@ -9661,15 +8776,7 @@
       </w:r>
       <w:proofErr w:type="spellStart"/>
       <w:r>
-        <w:t>HH:</w:t>
-      </w:r>
-      <w:proofErr w:type="gramStart"/>
-      <w:r>
-        <w:t>MM:SS</w:t>
-      </w:r>
-      <w:proofErr w:type="gramEnd"/>
-      <w:r>
-        <w:t>.fffff</w:t>
+        <w:t>HH:MM:SS.fffff</w:t>
       </w:r>
       <w:proofErr w:type="spellEnd"/>
       <w:r>
@@ -9697,15 +8804,7 @@
       </w:r>
       <w:proofErr w:type="spellStart"/>
       <w:r>
-        <w:t>HH:</w:t>
-      </w:r>
-      <w:proofErr w:type="gramStart"/>
-      <w:r>
-        <w:t>MM:SS</w:t>
-      </w:r>
-      <w:proofErr w:type="gramEnd"/>
-      <w:r>
-        <w:t>.fffff</w:t>
+        <w:t>HH:MM:SS.fffff</w:t>
       </w:r>
       <w:proofErr w:type="spellEnd"/>
       <w:r>
@@ -9841,13 +8940,8 @@
         <w:t>ErrorMessage</w:t>
       </w:r>
       <w:proofErr w:type="spellEnd"/>
-      <w:proofErr w:type="gramStart"/>
-      <w:r>
-        <w:t>=”Success</w:t>
-      </w:r>
-      <w:proofErr w:type="gramEnd"/>
-      <w:r>
-        <w:t>”</w:t>
+      <w:r>
+        <w:t>=”Success”</w:t>
       </w:r>
       <w:r>
         <w:t xml:space="preserve"> </w:t>
@@ -9866,15 +8960,7 @@
         <w:pStyle w:val="NoSpacing"/>
       </w:pPr>
       <w:r>
-        <w:t xml:space="preserve">  &lt;Message&gt;</w:t>
-      </w:r>
-      <w:proofErr w:type="gramStart"/>
-      <w:r>
-        <w:t>&lt;![</w:t>
-      </w:r>
-      <w:proofErr w:type="gramEnd"/>
-      <w:r>
-        <w:t>CDATA[2016-11-22T16:19:40.5728092Z</w:t>
+        <w:t xml:space="preserve">  &lt;Message&gt;&lt;![CDATA[2016-11-22T16:19:40.5728092Z</w:t>
       </w:r>
       <w:r>
         <w:tab/>
@@ -9886,15 +8972,7 @@
         <w:pStyle w:val="NoSpacing"/>
       </w:pPr>
       <w:r>
-        <w:t xml:space="preserve">  &lt;Message&gt;</w:t>
-      </w:r>
-      <w:proofErr w:type="gramStart"/>
-      <w:r>
-        <w:t>&lt;![</w:t>
-      </w:r>
-      <w:proofErr w:type="gramEnd"/>
-      <w:r>
-        <w:t>CDATA[2016-11-22T16:18:53.0582967Z</w:t>
+        <w:t xml:space="preserve">  &lt;Message&gt;&lt;![CDATA[2016-11-22T16:18:53.0582967Z</w:t>
       </w:r>
       <w:r>
         <w:tab/>
@@ -10144,13 +9222,8 @@
         <w:t>ErrorMessage</w:t>
       </w:r>
       <w:proofErr w:type="spellEnd"/>
-      <w:proofErr w:type="gramStart"/>
-      <w:r>
-        <w:t>=”Success</w:t>
-      </w:r>
-      <w:proofErr w:type="gramEnd"/>
-      <w:r>
-        <w:t>”</w:t>
+      <w:r>
+        <w:t>=”Success”</w:t>
       </w:r>
       <w:r>
         <w:t>&gt;</w:t>
@@ -10833,13 +9906,8 @@
         <w:t>ErrorMessage</w:t>
       </w:r>
       <w:proofErr w:type="spellEnd"/>
-      <w:proofErr w:type="gramStart"/>
-      <w:r>
-        <w:t>=”Success</w:t>
-      </w:r>
-      <w:proofErr w:type="gramEnd"/>
-      <w:r>
-        <w:t>”</w:t>
+      <w:r>
+        <w:t>=”Success”</w:t>
       </w:r>
       <w:r>
         <w:t>&gt;</w:t>
@@ -11095,15 +10163,7 @@
       </w:r>
       <w:proofErr w:type="spellEnd"/>
       <w:r>
-        <w:t xml:space="preserve"> Name</w:t>
-      </w:r>
-      <w:proofErr w:type="gramStart"/>
-      <w:r>
-        <w:t>=”…</w:t>
-      </w:r>
-      <w:proofErr w:type="gramEnd"/>
-      <w:r>
-        <w:t>”</w:t>
+        <w:t xml:space="preserve"> Name=”…”</w:t>
       </w:r>
       <w:r>
         <w:t>/&gt;</w:t>
@@ -11148,13 +10208,8 @@
         <w:t>ErrorMessage</w:t>
       </w:r>
       <w:proofErr w:type="spellEnd"/>
-      <w:proofErr w:type="gramStart"/>
-      <w:r>
-        <w:t>=”Success</w:t>
-      </w:r>
-      <w:proofErr w:type="gramEnd"/>
-      <w:r>
-        <w:t>”</w:t>
+      <w:r>
+        <w:t>=”Success”</w:t>
       </w:r>
       <w:r>
         <w:t>&gt;</w:t>
@@ -11326,15 +10381,7 @@
       </w:r>
       <w:proofErr w:type="spellStart"/>
       <w:r>
-        <w:t>HH:</w:t>
-      </w:r>
-      <w:proofErr w:type="gramStart"/>
-      <w:r>
-        <w:t>MM:SS</w:t>
-      </w:r>
-      <w:proofErr w:type="gramEnd"/>
-      <w:r>
-        <w:t>.fffff</w:t>
+        <w:t>HH:MM:SS.fffff</w:t>
       </w:r>
       <w:proofErr w:type="spellEnd"/>
       <w:r>
@@ -11362,15 +10409,7 @@
       </w:r>
       <w:proofErr w:type="spellStart"/>
       <w:r>
-        <w:t>HH:</w:t>
-      </w:r>
-      <w:proofErr w:type="gramStart"/>
-      <w:r>
-        <w:t>MM:SS</w:t>
-      </w:r>
-      <w:proofErr w:type="gramEnd"/>
-      <w:r>
-        <w:t>.fffff</w:t>
+        <w:t>HH:MM:SS.fffff</w:t>
       </w:r>
       <w:proofErr w:type="spellEnd"/>
       <w:r>
@@ -11472,13 +10511,8 @@
         <w:t>ErrorMessage</w:t>
       </w:r>
       <w:proofErr w:type="spellEnd"/>
-      <w:proofErr w:type="gramStart"/>
-      <w:r>
-        <w:t>=”Success</w:t>
-      </w:r>
-      <w:proofErr w:type="gramEnd"/>
-      <w:r>
-        <w:t>”</w:t>
+      <w:r>
+        <w:t>=”Success”</w:t>
       </w:r>
       <w:r>
         <w:t>&gt;</w:t>
@@ -11679,15 +10713,7 @@
         <w:t xml:space="preserve">eturns the </w:t>
       </w:r>
       <w:r>
-        <w:t xml:space="preserve">contents of the specified mondo data log for the specified time span. It is </w:t>
-      </w:r>
-      <w:proofErr w:type="gramStart"/>
-      <w:r>
-        <w:t>similar to</w:t>
-      </w:r>
-      <w:proofErr w:type="gramEnd"/>
-      <w:r>
-        <w:t xml:space="preserve"> the </w:t>
+        <w:t xml:space="preserve">contents of the specified mondo data log for the specified time span. It is similar to the </w:t>
       </w:r>
       <w:proofErr w:type="spellStart"/>
       <w:r>
@@ -11722,15 +10748,7 @@
       </w:r>
       <w:proofErr w:type="spellEnd"/>
       <w:r>
-        <w:t xml:space="preserve">, then this method will behave </w:t>
-      </w:r>
-      <w:proofErr w:type="gramStart"/>
-      <w:r>
-        <w:t>exactly the same</w:t>
-      </w:r>
-      <w:proofErr w:type="gramEnd"/>
-      <w:r>
-        <w:t xml:space="preserve"> as the </w:t>
+        <w:t xml:space="preserve">, then this method will behave exactly the same as the </w:t>
       </w:r>
       <w:proofErr w:type="spellStart"/>
       <w:r>
@@ -11789,15 +10807,7 @@
       </w:r>
       <w:proofErr w:type="spellStart"/>
       <w:r>
-        <w:t>HH:</w:t>
-      </w:r>
-      <w:proofErr w:type="gramStart"/>
-      <w:r>
-        <w:t>MM:SS</w:t>
-      </w:r>
-      <w:proofErr w:type="gramEnd"/>
-      <w:r>
-        <w:t>.fffff</w:t>
+        <w:t>HH:MM:SS.fffff</w:t>
       </w:r>
       <w:proofErr w:type="spellEnd"/>
       <w:r>
@@ -11825,15 +10835,7 @@
       </w:r>
       <w:proofErr w:type="spellStart"/>
       <w:r>
-        <w:t>HH:</w:t>
-      </w:r>
-      <w:proofErr w:type="gramStart"/>
-      <w:r>
-        <w:t>MM:SS</w:t>
-      </w:r>
-      <w:proofErr w:type="gramEnd"/>
-      <w:r>
-        <w:t>.fffff</w:t>
+        <w:t>HH:MM:SS.fffff</w:t>
       </w:r>
       <w:proofErr w:type="spellEnd"/>
       <w:r>
@@ -11938,13 +10940,8 @@
         <w:t>ErrorMessage</w:t>
       </w:r>
       <w:proofErr w:type="spellEnd"/>
-      <w:proofErr w:type="gramStart"/>
-      <w:r>
-        <w:t>=”Success</w:t>
-      </w:r>
-      <w:proofErr w:type="gramEnd"/>
-      <w:r>
-        <w:t>”</w:t>
+      <w:r>
+        <w:t>=”Success”</w:t>
       </w:r>
       <w:r>
         <w:t>&gt;</w:t>
@@ -12213,13 +11210,8 @@
         <w:t>ErrorMessage</w:t>
       </w:r>
       <w:proofErr w:type="spellEnd"/>
-      <w:proofErr w:type="gramStart"/>
-      <w:r>
-        <w:t>=”Success</w:t>
-      </w:r>
-      <w:proofErr w:type="gramEnd"/>
-      <w:r>
-        <w:t>”</w:t>
+      <w:r>
+        <w:t>=”Success”</w:t>
       </w:r>
       <w:r>
         <w:t>&gt;</w:t>
@@ -12416,13 +11408,8 @@
         <w:t>ErrorMessage</w:t>
       </w:r>
       <w:proofErr w:type="spellEnd"/>
-      <w:proofErr w:type="gramStart"/>
-      <w:r>
-        <w:t>=”Success</w:t>
-      </w:r>
-      <w:proofErr w:type="gramEnd"/>
-      <w:r>
-        <w:t>”</w:t>
+      <w:r>
+        <w:t>=”Success”</w:t>
       </w:r>
       <w:r>
         <w:t>/&gt;</w:t>
@@ -12537,15 +11524,7 @@
         <w:t>Key="</w:t>
       </w:r>
       <w:r>
-        <w:t xml:space="preserve">Ready </w:t>
-      </w:r>
-      <w:proofErr w:type="gramStart"/>
-      <w:r>
-        <w:t>To</w:t>
-      </w:r>
-      <w:proofErr w:type="gramEnd"/>
-      <w:r>
-        <w:t xml:space="preserve"> Analyze</w:t>
+        <w:t>Ready To Analyze</w:t>
       </w:r>
       <w:r>
         <w:t>"/&gt;</w:t>
@@ -12591,13 +11570,8 @@
         <w:t>ErrorMessage</w:t>
       </w:r>
       <w:proofErr w:type="spellEnd"/>
-      <w:proofErr w:type="gramStart"/>
-      <w:r>
-        <w:t>=”Success</w:t>
-      </w:r>
-      <w:proofErr w:type="gramEnd"/>
-      <w:r>
-        <w:t>”</w:t>
+      <w:r>
+        <w:t>=”Success”</w:t>
       </w:r>
       <w:r>
         <w:t>/&gt;</w:t>
@@ -12732,13 +11706,8 @@
         <w:t>ErrorMessage</w:t>
       </w:r>
       <w:proofErr w:type="spellEnd"/>
-      <w:proofErr w:type="gramStart"/>
-      <w:r>
-        <w:t>=”Success</w:t>
-      </w:r>
-      <w:proofErr w:type="gramEnd"/>
-      <w:r>
-        <w:t>”</w:t>
+      <w:r>
+        <w:t>=”Success”</w:t>
       </w:r>
       <w:r>
         <w:t>&gt;</w:t>
@@ -12752,15 +11721,7 @@
         <w:t xml:space="preserve">  &lt;Prerequisite N</w:t>
       </w:r>
       <w:r>
-        <w:t xml:space="preserve">ame="Ready </w:t>
-      </w:r>
-      <w:proofErr w:type="gramStart"/>
-      <w:r>
-        <w:t>To</w:t>
-      </w:r>
-      <w:proofErr w:type="gramEnd"/>
-      <w:r>
-        <w:t xml:space="preserve"> Analyze" </w:t>
+        <w:t xml:space="preserve">ame="Ready To Analyze" </w:t>
       </w:r>
       <w:r>
         <w:t>V</w:t>
@@ -12777,15 +11738,7 @@
         <w:t xml:space="preserve">  &lt;Prerequisite N</w:t>
       </w:r>
       <w:r>
-        <w:t xml:space="preserve">ame="Hardware </w:t>
-      </w:r>
-      <w:proofErr w:type="gramStart"/>
-      <w:r>
-        <w:t>In</w:t>
-      </w:r>
-      <w:proofErr w:type="gramEnd"/>
-      <w:r>
-        <w:t xml:space="preserve"> Use" </w:t>
+        <w:t xml:space="preserve">ame="Hardware In Use" </w:t>
       </w:r>
       <w:r>
         <w:t>V</w:t>
@@ -13051,13 +12004,8 @@
         <w:t>ErrorMessage</w:t>
       </w:r>
       <w:proofErr w:type="spellEnd"/>
-      <w:proofErr w:type="gramStart"/>
-      <w:r>
-        <w:t>=”Success</w:t>
-      </w:r>
-      <w:proofErr w:type="gramEnd"/>
-      <w:r>
-        <w:t>”</w:t>
+      <w:r>
+        <w:t>=”Success”</w:t>
       </w:r>
       <w:r>
         <w:t>&gt;</w:t>
@@ -13400,13 +12348,8 @@
         <w:t>ErrorMessage</w:t>
       </w:r>
       <w:proofErr w:type="spellEnd"/>
-      <w:proofErr w:type="gramStart"/>
-      <w:r>
-        <w:t>=”Success</w:t>
-      </w:r>
-      <w:proofErr w:type="gramEnd"/>
-      <w:r>
-        <w:t>”</w:t>
+      <w:r>
+        <w:t>=”Success”</w:t>
       </w:r>
       <w:r>
         <w:t>&gt;T</w:t>
@@ -13563,13 +12506,8 @@
         <w:t>ErrorMessage</w:t>
       </w:r>
       <w:proofErr w:type="spellEnd"/>
-      <w:proofErr w:type="gramStart"/>
-      <w:r>
-        <w:t>=”Success</w:t>
-      </w:r>
-      <w:proofErr w:type="gramEnd"/>
-      <w:r>
-        <w:t>”</w:t>
+      <w:r>
+        <w:t>=”Success”</w:t>
       </w:r>
       <w:r>
         <w:t>&gt;</w:t>
@@ -13765,13 +12703,8 @@
         <w:t>ErrorMessage</w:t>
       </w:r>
       <w:proofErr w:type="spellEnd"/>
-      <w:proofErr w:type="gramStart"/>
-      <w:r>
-        <w:t>=”Success</w:t>
-      </w:r>
-      <w:proofErr w:type="gramEnd"/>
-      <w:r>
-        <w:t>”</w:t>
+      <w:r>
+        <w:t>=”Success”</w:t>
       </w:r>
       <w:r>
         <w:t>&gt;</w:t>
@@ -14194,13 +13127,8 @@
         <w:t>ErrorMessage</w:t>
       </w:r>
       <w:proofErr w:type="spellEnd"/>
-      <w:proofErr w:type="gramStart"/>
-      <w:r>
-        <w:t>=”Success</w:t>
-      </w:r>
-      <w:proofErr w:type="gramEnd"/>
-      <w:r>
-        <w:t>”</w:t>
+      <w:r>
+        <w:t>=”Success”</w:t>
       </w:r>
       <w:r>
         <w:t>&gt;</w:t>
@@ -14898,13 +13826,8 @@
         <w:t>ErrorMessage</w:t>
       </w:r>
       <w:proofErr w:type="spellEnd"/>
-      <w:proofErr w:type="gramStart"/>
-      <w:r>
-        <w:t>=”Success</w:t>
-      </w:r>
-      <w:proofErr w:type="gramEnd"/>
-      <w:r>
-        <w:t>”</w:t>
+      <w:r>
+        <w:t>=”Success”</w:t>
       </w:r>
       <w:r>
         <w:t>&gt;</w:t>
@@ -15201,13 +14124,8 @@
         <w:t>ErrorMessage</w:t>
       </w:r>
       <w:proofErr w:type="spellEnd"/>
-      <w:proofErr w:type="gramStart"/>
-      <w:r>
-        <w:t>=”Success</w:t>
-      </w:r>
-      <w:proofErr w:type="gramEnd"/>
-      <w:r>
-        <w:t>”</w:t>
+      <w:r>
+        <w:t>=”Success”</w:t>
       </w:r>
       <w:r>
         <w:t>&gt;</w:t>
@@ -15807,13 +14725,8 @@
         <w:t>ErrorMessage</w:t>
       </w:r>
       <w:proofErr w:type="spellEnd"/>
-      <w:proofErr w:type="gramStart"/>
-      <w:r>
-        <w:t>=”Success</w:t>
-      </w:r>
-      <w:proofErr w:type="gramEnd"/>
-      <w:r>
-        <w:t>”</w:t>
+      <w:r>
+        <w:t>=”Success”</w:t>
       </w:r>
       <w:r>
         <w:t>&gt;</w:t>
@@ -16053,13 +14966,8 @@
         <w:t>ErrorMessage</w:t>
       </w:r>
       <w:proofErr w:type="spellEnd"/>
-      <w:proofErr w:type="gramStart"/>
-      <w:r>
-        <w:t>=”Success</w:t>
-      </w:r>
-      <w:proofErr w:type="gramEnd"/>
-      <w:r>
-        <w:t>”</w:t>
+      <w:r>
+        <w:t>=”Success”</w:t>
       </w:r>
       <w:r>
         <w:rPr>
@@ -16182,13 +15090,8 @@
         <w:t>ErrorMessage</w:t>
       </w:r>
       <w:proofErr w:type="spellEnd"/>
-      <w:proofErr w:type="gramStart"/>
-      <w:r>
-        <w:t>=”Success</w:t>
-      </w:r>
-      <w:proofErr w:type="gramEnd"/>
-      <w:r>
-        <w:t>”</w:t>
+      <w:r>
+        <w:t>=”Success”</w:t>
       </w:r>
       <w:r>
         <w:t>&gt;</w:t>
@@ -16366,13 +15269,8 @@
         <w:t>ErrorMessage</w:t>
       </w:r>
       <w:proofErr w:type="spellEnd"/>
-      <w:proofErr w:type="gramStart"/>
-      <w:r>
-        <w:t>=”Success</w:t>
-      </w:r>
-      <w:proofErr w:type="gramEnd"/>
-      <w:r>
-        <w:t>”</w:t>
+      <w:r>
+        <w:t>=”Success”</w:t>
       </w:r>
       <w:r>
         <w:t>&gt;</w:t>
@@ -17013,6 +15911,43 @@
       </w:r>
     </w:p>
     <w:p>
+      <w:r>
+        <w:rPr>
+          <w:b/>
+          <w:bCs/>
+        </w:rPr>
+        <w:t>Method Key</w:t>
+      </w:r>
+      <w:r>
+        <w:t>: The unique key that identifies the method when retrieving sets. Leading zeros may be omitted.</w:t>
+      </w:r>
+    </w:p>
+    <w:p>
+      <w:r>
+        <w:rPr>
+          <w:b/>
+          <w:bCs/>
+        </w:rPr>
+        <w:t xml:space="preserve">Method </w:t>
+      </w:r>
+      <w:r>
+        <w:rPr>
+          <w:b/>
+          <w:bCs/>
+        </w:rPr>
+        <w:t>Name</w:t>
+      </w:r>
+      <w:r>
+        <w:t xml:space="preserve">: The unique </w:t>
+      </w:r>
+      <w:r>
+        <w:t>name</w:t>
+      </w:r>
+      <w:r>
+        <w:t xml:space="preserve"> that identifies the method when retrieving sets.</w:t>
+      </w:r>
+    </w:p>
+    <w:p>
       <w:pPr>
         <w:pStyle w:val="Heading2"/>
       </w:pPr>
@@ -17049,6 +15984,80 @@
     </w:p>
     <w:p>
       <w:pPr>
+        <w:pStyle w:val="NoSpacing"/>
+      </w:pPr>
+      <w:r>
+        <w:t>&lt;</w:t>
+      </w:r>
+      <w:proofErr w:type="spellStart"/>
+      <w:r>
+        <w:t>SetKeys</w:t>
+      </w:r>
+      <w:proofErr w:type="spellEnd"/>
+      <w:r>
+        <w:t xml:space="preserve"> </w:t>
+      </w:r>
+      <w:proofErr w:type="spellStart"/>
+      <w:r>
+        <w:t>Method</w:t>
+      </w:r>
+      <w:r>
+        <w:t>Key</w:t>
+      </w:r>
+      <w:proofErr w:type="spellEnd"/>
+      <w:r>
+        <w:t>="</w:t>
+      </w:r>
+      <w:r>
+        <w:t>2A57</w:t>
+      </w:r>
+      <w:r>
+        <w:t>"</w:t>
+      </w:r>
+      <w:r>
+        <w:t>/&gt;</w:t>
+      </w:r>
+    </w:p>
+    <w:p>
+      <w:pPr>
+        <w:pStyle w:val="NoSpacing"/>
+      </w:pPr>
+      <w:r>
+        <w:t>&lt;</w:t>
+      </w:r>
+      <w:proofErr w:type="spellStart"/>
+      <w:r>
+        <w:t>SetKeys</w:t>
+      </w:r>
+      <w:proofErr w:type="spellEnd"/>
+      <w:r>
+        <w:t xml:space="preserve"> </w:t>
+      </w:r>
+      <w:bookmarkStart w:id="0" w:name="_GoBack"/>
+      <w:bookmarkEnd w:id="0"/>
+      <w:r>
+        <w:t>Name</w:t>
+      </w:r>
+      <w:r>
+        <w:t>="</w:t>
+      </w:r>
+      <w:r>
+        <w:t>LAS Test</w:t>
+      </w:r>
+      <w:r>
+        <w:t>"</w:t>
+      </w:r>
+      <w:r>
+        <w:t>/&gt;</w:t>
+      </w:r>
+    </w:p>
+    <w:p>
+      <w:pPr>
+        <w:pStyle w:val="NoSpacing"/>
+      </w:pPr>
+    </w:p>
+    <w:p>
+      <w:pPr>
         <w:pStyle w:val="Heading2"/>
       </w:pPr>
       <w:r>
@@ -17083,13 +16092,8 @@
         <w:t>ErrorMessage</w:t>
       </w:r>
       <w:proofErr w:type="spellEnd"/>
-      <w:proofErr w:type="gramStart"/>
-      <w:r>
-        <w:t>=”Success</w:t>
-      </w:r>
-      <w:proofErr w:type="gramEnd"/>
-      <w:r>
-        <w:t>”</w:t>
+      <w:r>
+        <w:t>=”Success”</w:t>
       </w:r>
       <w:r>
         <w:t>&gt;</w:t>
@@ -17439,13 +16443,8 @@
         <w:t>ErrorMessage</w:t>
       </w:r>
       <w:proofErr w:type="spellEnd"/>
-      <w:proofErr w:type="gramStart"/>
-      <w:r>
-        <w:t>=”Success</w:t>
-      </w:r>
-      <w:proofErr w:type="gramEnd"/>
-      <w:r>
-        <w:t>”</w:t>
+      <w:r>
+        <w:t>=”Success”</w:t>
       </w:r>
       <w:r>
         <w:t>&gt;</w:t>
@@ -17731,13 +16730,8 @@
         <w:t>ErrorMessage</w:t>
       </w:r>
       <w:proofErr w:type="spellEnd"/>
-      <w:proofErr w:type="gramStart"/>
-      <w:r>
-        <w:t>=”Success</w:t>
-      </w:r>
-      <w:proofErr w:type="gramEnd"/>
-      <w:r>
-        <w:t>”</w:t>
+      <w:r>
+        <w:t>=”Success”</w:t>
       </w:r>
       <w:r>
         <w:t>&gt;</w:t>
@@ -17832,13 +16826,8 @@
         <w:t>alueStatus</w:t>
       </w:r>
       <w:proofErr w:type="spellEnd"/>
-      <w:proofErr w:type="gramStart"/>
-      <w:r>
-        <w:t>=”Normal</w:t>
-      </w:r>
-      <w:proofErr w:type="gramEnd"/>
-      <w:r>
-        <w:t>”</w:t>
+      <w:r>
+        <w:t>=”Normal”</w:t>
       </w:r>
       <w:r>
         <w:t xml:space="preserve"> units="g"</w:t>
@@ -18482,13 +17471,8 @@
         <w:t>ErrorMessage</w:t>
       </w:r>
       <w:proofErr w:type="spellEnd"/>
-      <w:proofErr w:type="gramStart"/>
-      <w:r>
-        <w:t>=”Success</w:t>
-      </w:r>
-      <w:proofErr w:type="gramEnd"/>
-      <w:r>
-        <w:t>”</w:t>
+      <w:r>
+        <w:t>=”Success”</w:t>
       </w:r>
       <w:r>
         <w:t>&gt;</w:t>
@@ -18995,31 +17979,15 @@
         <w:pStyle w:val="NoSpacing"/>
       </w:pPr>
       <w:r>
-        <w:t xml:space="preserve">  &lt;Set Key</w:t>
-      </w:r>
-      <w:proofErr w:type="gramStart"/>
-      <w:r>
-        <w:t>=”…</w:t>
-      </w:r>
-      <w:proofErr w:type="gramEnd"/>
-      <w:r>
-        <w:t>”/&gt;</w:t>
-      </w:r>
-    </w:p>
-    <w:p>
-      <w:pPr>
-        <w:pStyle w:val="NoSpacing"/>
-      </w:pPr>
-      <w:r>
-        <w:t xml:space="preserve">  &lt;Set Key</w:t>
-      </w:r>
-      <w:proofErr w:type="gramStart"/>
-      <w:r>
-        <w:t>=”…</w:t>
-      </w:r>
-      <w:proofErr w:type="gramEnd"/>
-      <w:r>
-        <w:t>”/&gt;</w:t>
+        <w:t xml:space="preserve">  &lt;Set Key=”…”/&gt;</w:t>
+      </w:r>
+    </w:p>
+    <w:p>
+      <w:pPr>
+        <w:pStyle w:val="NoSpacing"/>
+      </w:pPr>
+      <w:r>
+        <w:t xml:space="preserve">  &lt;Set Key=”…”/&gt;</w:t>
       </w:r>
     </w:p>
     <w:p>
@@ -19085,13 +18053,8 @@
         <w:t>ErrorMessage</w:t>
       </w:r>
       <w:proofErr w:type="spellEnd"/>
-      <w:proofErr w:type="gramStart"/>
-      <w:r>
-        <w:t>=”Success</w:t>
-      </w:r>
-      <w:proofErr w:type="gramEnd"/>
-      <w:r>
-        <w:t>”</w:t>
+      <w:r>
+        <w:t>=”Success”</w:t>
       </w:r>
       <w:r>
         <w:t>&gt;</w:t>
@@ -20148,13 +19111,8 @@
         <w:t>ErrorMessage</w:t>
       </w:r>
       <w:proofErr w:type="spellEnd"/>
-      <w:proofErr w:type="gramStart"/>
-      <w:r>
-        <w:t>=”Success</w:t>
-      </w:r>
-      <w:proofErr w:type="gramEnd"/>
-      <w:r>
-        <w:t>”</w:t>
+      <w:r>
+        <w:t>=”Success”</w:t>
       </w:r>
       <w:r>
         <w:t>&gt;</w:t>
@@ -20338,13 +19296,8 @@
         <w:t>ErrorMessage</w:t>
       </w:r>
       <w:proofErr w:type="spellEnd"/>
-      <w:proofErr w:type="gramStart"/>
-      <w:r>
-        <w:t>=”Success</w:t>
-      </w:r>
-      <w:proofErr w:type="gramEnd"/>
-      <w:r>
-        <w:t>”</w:t>
+      <w:r>
+        <w:t>=”Success”</w:t>
       </w:r>
       <w:r>
         <w:t>&gt;</w:t>
@@ -20631,13 +19584,8 @@
         <w:t>ErrorMessage</w:t>
       </w:r>
       <w:proofErr w:type="spellEnd"/>
-      <w:proofErr w:type="gramStart"/>
-      <w:r>
-        <w:t>=”Success</w:t>
-      </w:r>
-      <w:proofErr w:type="gramEnd"/>
-      <w:r>
-        <w:t>”</w:t>
+      <w:r>
+        <w:t>=”Success”</w:t>
       </w:r>
       <w:r>
         <w:t>&gt;</w:t>
@@ -21243,13 +20191,8 @@
         <w:t>ErrorMessage</w:t>
       </w:r>
       <w:proofErr w:type="spellEnd"/>
-      <w:proofErr w:type="gramStart"/>
-      <w:r>
-        <w:t>=”Success</w:t>
-      </w:r>
-      <w:proofErr w:type="gramEnd"/>
-      <w:r>
-        <w:t>”</w:t>
+      <w:r>
+        <w:t>=”Success”</w:t>
       </w:r>
       <w:r>
         <w:t>&gt;</w:t>
@@ -21813,13 +20756,8 @@
         <w:t>ErrorMessage</w:t>
       </w:r>
       <w:proofErr w:type="spellEnd"/>
-      <w:proofErr w:type="gramStart"/>
-      <w:r>
-        <w:t>=”Success</w:t>
-      </w:r>
-      <w:proofErr w:type="gramEnd"/>
-      <w:r>
-        <w:t>”</w:t>
+      <w:r>
+        <w:t>=”Success”</w:t>
       </w:r>
       <w:r>
         <w:t>&gt;</w:t>
@@ -21974,15 +20912,7 @@
       </w:r>
       <w:proofErr w:type="spellEnd"/>
       <w:r>
-        <w:t xml:space="preserve">&gt;Not Ready To </w:t>
-      </w:r>
-      <w:proofErr w:type="gramStart"/>
-      <w:r>
-        <w:t>Analyze.&lt;</w:t>
-      </w:r>
-      <w:proofErr w:type="gramEnd"/>
-      <w:r>
-        <w:t>/</w:t>
+        <w:t>&gt;Not Ready To Analyze.&lt;/</w:t>
       </w:r>
       <w:proofErr w:type="spellStart"/>
       <w:r>
@@ -22435,13 +21365,8 @@
       <w:r>
         <w:t>Key</w:t>
       </w:r>
-      <w:proofErr w:type="gramStart"/>
-      <w:r>
-        <w:t>=”…</w:t>
-      </w:r>
-      <w:proofErr w:type="gramEnd"/>
-      <w:r>
-        <w:t>” Value=”…”/&gt;</w:t>
+      <w:r>
+        <w:t>=”…” Value=”…”/&gt;</w:t>
       </w:r>
     </w:p>
     <w:p>
@@ -22581,13 +21506,8 @@
         <w:t>ErrorMessage</w:t>
       </w:r>
       <w:proofErr w:type="spellEnd"/>
-      <w:proofErr w:type="gramStart"/>
-      <w:r>
-        <w:t>=”Success</w:t>
-      </w:r>
-      <w:proofErr w:type="gramEnd"/>
-      <w:r>
-        <w:t>”</w:t>
+      <w:r>
+        <w:t>=”Success”</w:t>
       </w:r>
       <w:r>
         <w:t>&gt;</w:t>
@@ -22786,13 +21706,8 @@
         <w:t>ErrorMessage</w:t>
       </w:r>
       <w:proofErr w:type="spellEnd"/>
-      <w:proofErr w:type="gramStart"/>
-      <w:r>
-        <w:t>=”Success</w:t>
-      </w:r>
-      <w:proofErr w:type="gramEnd"/>
-      <w:r>
-        <w:t>”</w:t>
+      <w:r>
+        <w:t>=”Success”</w:t>
       </w:r>
       <w:r>
         <w:t>&gt;</w:t>
@@ -22973,13 +21888,8 @@
         <w:t>ErrorMessage</w:t>
       </w:r>
       <w:proofErr w:type="spellEnd"/>
-      <w:proofErr w:type="gramStart"/>
-      <w:r>
-        <w:t>=”Success</w:t>
-      </w:r>
-      <w:proofErr w:type="gramEnd"/>
-      <w:r>
-        <w:t>”</w:t>
+      <w:r>
+        <w:t>=”Success”</w:t>
       </w:r>
       <w:r>
         <w:t>&gt;</w:t>
@@ -23244,13 +22154,8 @@
         <w:t>ErrorMessage</w:t>
       </w:r>
       <w:proofErr w:type="spellEnd"/>
-      <w:proofErr w:type="gramStart"/>
-      <w:r>
-        <w:t>=”Success</w:t>
-      </w:r>
-      <w:proofErr w:type="gramEnd"/>
-      <w:r>
-        <w:t>”</w:t>
+      <w:r>
+        <w:t>=”Success”</w:t>
       </w:r>
       <w:r>
         <w:t>&gt;</w:t>
@@ -23506,15 +22411,7 @@
     </w:p>
     <w:p>
       <w:r>
-        <w:t xml:space="preserve">This command is </w:t>
-      </w:r>
-      <w:proofErr w:type="gramStart"/>
-      <w:r>
-        <w:t>similar to</w:t>
-      </w:r>
-      <w:proofErr w:type="gramEnd"/>
-      <w:r>
-        <w:t xml:space="preserve"> the </w:t>
+        <w:t xml:space="preserve">This command is similar to the </w:t>
       </w:r>
       <w:proofErr w:type="spellStart"/>
       <w:r>
@@ -23585,13 +22482,8 @@
         <w:t>ErrorMessage</w:t>
       </w:r>
       <w:proofErr w:type="spellEnd"/>
-      <w:proofErr w:type="gramStart"/>
-      <w:r>
-        <w:t>=”Success</w:t>
-      </w:r>
-      <w:proofErr w:type="gramEnd"/>
-      <w:r>
-        <w:t>”</w:t>
+      <w:r>
+        <w:t>=”Success”</w:t>
       </w:r>
       <w:r>
         <w:t>&gt;</w:t>
@@ -24696,13 +23588,8 @@
         <w:t>ErrorMessage</w:t>
       </w:r>
       <w:proofErr w:type="spellEnd"/>
-      <w:proofErr w:type="gramStart"/>
-      <w:r>
-        <w:t>=”Success</w:t>
-      </w:r>
-      <w:proofErr w:type="gramEnd"/>
-      <w:r>
-        <w:t>”</w:t>
+      <w:r>
+        <w:t>=”Success”</w:t>
       </w:r>
       <w:r>
         <w:t>&gt;</w:t>
@@ -24873,15 +23760,7 @@
       </w:r>
       <w:proofErr w:type="spellEnd"/>
       <w:r>
-        <w:t xml:space="preserve"> Label="Transport Units </w:t>
-      </w:r>
-      <w:proofErr w:type="gramStart"/>
-      <w:r>
-        <w:t>With</w:t>
-      </w:r>
-      <w:proofErr w:type="gramEnd"/>
-      <w:r>
-        <w:t xml:space="preserve"> Results"&gt;True&lt;/</w:t>
+        <w:t xml:space="preserve"> Label="Transport Units With Results"&gt;True&lt;/</w:t>
       </w:r>
       <w:proofErr w:type="spellStart"/>
       <w:r>
@@ -25395,13 +24274,8 @@
         <w:t>ErrorMessage</w:t>
       </w:r>
       <w:proofErr w:type="spellEnd"/>
-      <w:proofErr w:type="gramStart"/>
-      <w:r>
-        <w:t>=”Success</w:t>
-      </w:r>
-      <w:proofErr w:type="gramEnd"/>
-      <w:r>
-        <w:t>”</w:t>
+      <w:r>
+        <w:t>=”Success”</w:t>
       </w:r>
       <w:r>
         <w:t>&gt;</w:t>
@@ -25663,13 +24537,8 @@
         <w:t>ErrorMessage</w:t>
       </w:r>
       <w:proofErr w:type="spellEnd"/>
-      <w:proofErr w:type="gramStart"/>
-      <w:r>
-        <w:t>=”Success</w:t>
-      </w:r>
-      <w:proofErr w:type="gramEnd"/>
-      <w:r>
-        <w:t>”</w:t>
+      <w:r>
+        <w:t>=”Success”</w:t>
       </w:r>
       <w:r>
         <w:t>&gt;</w:t>
@@ -25904,13 +24773,8 @@
         <w:t>ErrorMessage</w:t>
       </w:r>
       <w:proofErr w:type="spellEnd"/>
-      <w:proofErr w:type="gramStart"/>
-      <w:r>
-        <w:t>=”Success</w:t>
-      </w:r>
-      <w:proofErr w:type="gramEnd"/>
-      <w:r>
-        <w:t>”</w:t>
+      <w:r>
+        <w:t>=”Success”</w:t>
       </w:r>
       <w:r>
         <w:t>&gt;</w:t>
@@ -26252,13 +25116,8 @@
         <w:t>ErrorMessage</w:t>
       </w:r>
       <w:proofErr w:type="spellEnd"/>
-      <w:proofErr w:type="gramStart"/>
-      <w:r>
-        <w:t>=”Success</w:t>
-      </w:r>
-      <w:proofErr w:type="gramEnd"/>
-      <w:r>
-        <w:t>”</w:t>
+      <w:r>
+        <w:t>=”Success”</w:t>
       </w:r>
       <w:r>
         <w:t>&gt;</w:t>
@@ -26525,13 +25384,8 @@
         <w:t>SetKey</w:t>
       </w:r>
       <w:proofErr w:type="spellEnd"/>
-      <w:proofErr w:type="gramStart"/>
-      <w:r>
-        <w:t>=”…</w:t>
-      </w:r>
-      <w:proofErr w:type="gramEnd"/>
-      <w:r>
-        <w:t>” Tag=”…” Notify=”T/F”/&gt;</w:t>
+      <w:r>
+        <w:t>=”…” Tag=”…” Notify=”T/F”/&gt;</w:t>
       </w:r>
     </w:p>
     <w:p>
@@ -26594,13 +25448,8 @@
         <w:t>ErrorMessage</w:t>
       </w:r>
       <w:proofErr w:type="spellEnd"/>
-      <w:proofErr w:type="gramStart"/>
-      <w:r>
-        <w:t>=”Success</w:t>
-      </w:r>
-      <w:proofErr w:type="gramEnd"/>
-      <w:r>
-        <w:t>”/</w:t>
+      <w:r>
+        <w:t>=”Success”/</w:t>
       </w:r>
       <w:r>
         <w:t>&gt;</w:t>
@@ -26739,13 +25588,8 @@
         <w:t>ErrorMessage</w:t>
       </w:r>
       <w:proofErr w:type="spellEnd"/>
-      <w:proofErr w:type="gramStart"/>
-      <w:r>
-        <w:t>=”Success</w:t>
-      </w:r>
-      <w:proofErr w:type="gramEnd"/>
-      <w:r>
-        <w:t>”</w:t>
+      <w:r>
+        <w:t>=”Success”</w:t>
       </w:r>
       <w:r>
         <w:t>&gt;</w:t>
@@ -26983,13 +25827,8 @@
         <w:t>ErrorMessage</w:t>
       </w:r>
       <w:proofErr w:type="spellEnd"/>
-      <w:proofErr w:type="gramStart"/>
-      <w:r>
-        <w:t>=”Success</w:t>
-      </w:r>
-      <w:proofErr w:type="gramEnd"/>
-      <w:r>
-        <w:t>”</w:t>
+      <w:r>
+        <w:t>=”Success”</w:t>
       </w:r>
       <w:r>
         <w:t>&gt;#&lt;/</w:t>
@@ -27124,13 +25963,8 @@
         <w:t>ErrorMessage</w:t>
       </w:r>
       <w:proofErr w:type="spellEnd"/>
-      <w:proofErr w:type="gramStart"/>
-      <w:r>
-        <w:t>=”Success</w:t>
-      </w:r>
-      <w:proofErr w:type="gramEnd"/>
-      <w:r>
-        <w:t>”</w:t>
+      <w:r>
+        <w:t>=”Success”</w:t>
       </w:r>
       <w:r>
         <w:t>&gt;</w:t>
@@ -27500,13 +26334,8 @@
         <w:t>ErrorMessage</w:t>
       </w:r>
       <w:proofErr w:type="spellEnd"/>
-      <w:proofErr w:type="gramStart"/>
-      <w:r>
-        <w:t>=”Success</w:t>
-      </w:r>
-      <w:proofErr w:type="gramEnd"/>
-      <w:r>
-        <w:t>”/</w:t>
+      <w:r>
+        <w:t>=”Success”/</w:t>
       </w:r>
       <w:r>
         <w:t>&gt;</w:t>
@@ -27744,13 +26573,8 @@
         <w:t>ErrorMessage</w:t>
       </w:r>
       <w:proofErr w:type="spellEnd"/>
-      <w:proofErr w:type="gramStart"/>
-      <w:r>
-        <w:t>=”Success</w:t>
-      </w:r>
-      <w:proofErr w:type="gramEnd"/>
-      <w:r>
-        <w:t>”/</w:t>
+      <w:r>
+        <w:t>=”Success”/</w:t>
       </w:r>
       <w:r>
         <w:t>&gt;</w:t>
@@ -27824,15 +26648,7 @@
         <w:t>This command c</w:t>
       </w:r>
       <w:r>
-        <w:t xml:space="preserve">reates new replicates to be added to an existing set or into a new set. This command will have a different behavior depending upon </w:t>
-      </w:r>
-      <w:proofErr w:type="gramStart"/>
-      <w:r>
-        <w:t>whether or not</w:t>
-      </w:r>
-      <w:proofErr w:type="gramEnd"/>
-      <w:r>
-        <w:t xml:space="preserve"> Cornerstone is in remote control mode. If the application is not in remote control mode, when this command is executed the Cornerstone operator will be alerted that new samples are being requested to be added remotely. Only when the user acknowledges this alert will the samples be added to Cornerstone. When Cornerstone is in remote control mode, the </w:t>
+        <w:t xml:space="preserve">reates new replicates to be added to an existing set or into a new set. This command will have a different behavior depending upon whether or not Cornerstone is in remote control mode. If the application is not in remote control mode, when this command is executed the Cornerstone operator will be alerted that new samples are being requested to be added remotely. Only when the user acknowledges this alert will the samples be added to Cornerstone. When Cornerstone is in remote control mode, the </w:t>
       </w:r>
       <w:r>
         <w:rPr>
@@ -27881,15 +26697,7 @@
     </w:p>
     <w:p>
       <w:r>
-        <w:t xml:space="preserve">Each parameter to apply to the new set is contained in an element named “Field”. The Field element should specify which parameter it is representing </w:t>
-      </w:r>
-      <w:proofErr w:type="gramStart"/>
-      <w:r>
-        <w:t>by the use of</w:t>
-      </w:r>
-      <w:proofErr w:type="gramEnd"/>
-      <w:r>
-        <w:t xml:space="preserve"> the “Id” attribute. Values for the field are specified as the value of the “Field” element. The common parameter “Id” values are described below. In order to specify a value for a user-defined field, the “Id” attribute should be given the identifier value of the field, which is contained in the “</w:t>
+        <w:t>Each parameter to apply to the new set is contained in an element named “Field”. The Field element should specify which parameter it is representing by the use of the “Id” attribute. Values for the field are specified as the value of the “Field” element. The common parameter “Id” values are described below. In order to specify a value for a user-defined field, the “Id” attribute should be given the identifier value of the field, which is contained in the “</w:t>
       </w:r>
       <w:proofErr w:type="spellStart"/>
       <w:r>
@@ -28033,15 +26841,7 @@
     </w:p>
     <w:p>
       <w:r>
-        <w:t xml:space="preserve">Each parameter to apply to the new set is contained in an element named “Field”. The Field element should specify which parameter it is representing </w:t>
-      </w:r>
-      <w:proofErr w:type="gramStart"/>
-      <w:r>
-        <w:t>by the use of</w:t>
-      </w:r>
-      <w:proofErr w:type="gramEnd"/>
-      <w:r>
-        <w:t xml:space="preserve"> the “Id” attribute. Values for the field are specified as the value of the “Field” element. The common parameter “Id” values are described below.</w:t>
+        <w:t>Each parameter to apply to the new set is contained in an element named “Field”. The Field element should specify which parameter it is representing by the use of the “Id” attribute. Values for the field are specified as the value of the “Field” element. The common parameter “Id” values are described below.</w:t>
       </w:r>
     </w:p>
     <w:p>
@@ -28122,15 +26922,7 @@
         <w:t>.</w:t>
       </w:r>
       <w:r>
-        <w:t xml:space="preserve"> If this value is not specified, then the operator will be </w:t>
-      </w:r>
-      <w:proofErr w:type="gramStart"/>
-      <w:r>
-        <w:t>prompted</w:t>
-      </w:r>
-      <w:proofErr w:type="gramEnd"/>
-      <w:r>
-        <w:t xml:space="preserve"> and the samples will not be added until the operator acknowledges the prompt.</w:t>
+        <w:t xml:space="preserve"> If this value is not specified, then the operator will be prompted and the samples will not be added until the operator acknowledges the prompt.</w:t>
       </w:r>
     </w:p>
     <w:p/>
@@ -28239,16 +27031,11 @@
         <w:t xml:space="preserve">      &lt;</w:t>
       </w:r>
       <w:r>
-        <w:t>Field Id</w:t>
-      </w:r>
-      <w:proofErr w:type="gramStart"/>
-      <w:r>
-        <w:t>=”</w:t>
+        <w:t>Field Id=”</w:t>
       </w:r>
       <w:r>
         <w:t>Mass</w:t>
       </w:r>
-      <w:proofErr w:type="gramEnd"/>
       <w:r>
         <w:t>”</w:t>
       </w:r>
@@ -28267,13 +27054,31 @@
         <w:pStyle w:val="NoSpacing"/>
       </w:pPr>
       <w:r>
-        <w:t xml:space="preserve">      &lt;Field Id</w:t>
-      </w:r>
-      <w:proofErr w:type="gramStart"/>
-      <w:r>
-        <w:t>=”Comments</w:t>
-      </w:r>
-      <w:proofErr w:type="gramEnd"/>
+        <w:t xml:space="preserve">      &lt;Field Id=”Comments”</w:t>
+      </w:r>
+      <w:r>
+        <w:t>&gt;&lt;/</w:t>
+      </w:r>
+      <w:r>
+        <w:t>Field</w:t>
+      </w:r>
+      <w:r>
+        <w:t>&gt;</w:t>
+      </w:r>
+    </w:p>
+    <w:p>
+      <w:pPr>
+        <w:pStyle w:val="NoSpacing"/>
+      </w:pPr>
+      <w:r>
+        <w:t xml:space="preserve">      &lt;</w:t>
+      </w:r>
+      <w:r>
+        <w:t>Field Id=”</w:t>
+      </w:r>
+      <w:r>
+        <w:t>Location</w:t>
+      </w:r>
       <w:r>
         <w:t>”</w:t>
       </w:r>
@@ -28292,674 +27097,536 @@
         <w:pStyle w:val="NoSpacing"/>
       </w:pPr>
       <w:r>
+        <w:t xml:space="preserve">      &lt;Field Id=”</w:t>
+      </w:r>
+      <w:proofErr w:type="spellStart"/>
+      <w:r>
+        <w:t>RepId</w:t>
+      </w:r>
+      <w:proofErr w:type="spellEnd"/>
+      <w:r>
+        <w:t>”&gt;Rep 1&lt;/Field&gt;</w:t>
+      </w:r>
+    </w:p>
+    <w:p>
+      <w:pPr>
+        <w:pStyle w:val="NoSpacing"/>
+      </w:pPr>
+      <w:r>
+        <w:t xml:space="preserve">    &lt;/Replicate&gt;</w:t>
+      </w:r>
+    </w:p>
+    <w:p>
+      <w:pPr>
+        <w:pStyle w:val="NoSpacing"/>
+      </w:pPr>
+      <w:r>
+        <w:t xml:space="preserve">    &lt;Replicate&gt;</w:t>
+      </w:r>
+    </w:p>
+    <w:p>
+      <w:pPr>
+        <w:pStyle w:val="NoSpacing"/>
+      </w:pPr>
+      <w:r>
+        <w:t xml:space="preserve">      &lt;Field Id=”Mass”&gt;1.2&lt;/Field&gt;</w:t>
+      </w:r>
+    </w:p>
+    <w:p>
+      <w:pPr>
+        <w:pStyle w:val="NoSpacing"/>
+      </w:pPr>
+      <w:r>
+        <w:t xml:space="preserve">      &lt;Field Id=”Comments”&gt;&lt;/Field&gt;</w:t>
+      </w:r>
+    </w:p>
+    <w:p>
+      <w:pPr>
+        <w:pStyle w:val="NoSpacing"/>
+      </w:pPr>
+      <w:r>
+        <w:t xml:space="preserve">      &lt;Field Id=”Location”&gt;&lt;/Field&gt;</w:t>
+      </w:r>
+    </w:p>
+    <w:p>
+      <w:pPr>
+        <w:pStyle w:val="NoSpacing"/>
+      </w:pPr>
+      <w:r>
+        <w:t xml:space="preserve">      &lt;Field Id=”UDF: 1234”&gt;User defined field value here&lt;/Field&gt;</w:t>
+      </w:r>
+    </w:p>
+    <w:p>
+      <w:pPr>
+        <w:pStyle w:val="NoSpacing"/>
+      </w:pPr>
+      <w:r>
+        <w:t xml:space="preserve">      &lt;Field Id=”</w:t>
+      </w:r>
+      <w:proofErr w:type="spellStart"/>
+      <w:r>
+        <w:t>RepId</w:t>
+      </w:r>
+      <w:proofErr w:type="spellEnd"/>
+      <w:r>
+        <w:t>”&gt;Rep 2&lt;/Field&gt;</w:t>
+      </w:r>
+    </w:p>
+    <w:p>
+      <w:pPr>
+        <w:pStyle w:val="NoSpacing"/>
+      </w:pPr>
+      <w:r>
+        <w:t xml:space="preserve">    &lt;/Replicate&gt;</w:t>
+      </w:r>
+    </w:p>
+    <w:p>
+      <w:pPr>
+        <w:pStyle w:val="NoSpacing"/>
+      </w:pPr>
+      <w:r>
+        <w:t xml:space="preserve">  &lt;/Replicates&gt;</w:t>
+      </w:r>
+    </w:p>
+    <w:p>
+      <w:pPr>
+        <w:pStyle w:val="NoSpacing"/>
+      </w:pPr>
+      <w:r>
+        <w:t>&lt;/</w:t>
+      </w:r>
+      <w:proofErr w:type="spellStart"/>
+      <w:r>
+        <w:t>AddSamples</w:t>
+      </w:r>
+      <w:proofErr w:type="spellEnd"/>
+      <w:r>
+        <w:t>&gt;</w:t>
+      </w:r>
+    </w:p>
+    <w:p>
+      <w:pPr>
+        <w:pStyle w:val="Heading2"/>
+      </w:pPr>
+      <w:r>
+        <w:t>Syntax: Add Replicates to a New Set</w:t>
+      </w:r>
+    </w:p>
+    <w:p>
+      <w:pPr>
+        <w:pStyle w:val="NoSpacing"/>
+      </w:pPr>
+      <w:r>
+        <w:t>&lt;</w:t>
+      </w:r>
+      <w:proofErr w:type="spellStart"/>
+      <w:r>
+        <w:t>AddSamples</w:t>
+      </w:r>
+      <w:proofErr w:type="spellEnd"/>
+      <w:r>
+        <w:t>&gt;</w:t>
+      </w:r>
+    </w:p>
+    <w:p>
+      <w:pPr>
+        <w:pStyle w:val="NoSpacing"/>
+      </w:pPr>
+      <w:r>
+        <w:t xml:space="preserve">  &lt;</w:t>
+      </w:r>
+      <w:proofErr w:type="spellStart"/>
+      <w:r>
+        <w:t>PromptOperatorForEntry</w:t>
+      </w:r>
+      <w:proofErr w:type="spellEnd"/>
+      <w:r>
+        <w:t>&gt;True&lt;/</w:t>
+      </w:r>
+      <w:proofErr w:type="spellStart"/>
+      <w:r>
+        <w:t>PromptOperatorForEntry</w:t>
+      </w:r>
+      <w:proofErr w:type="spellEnd"/>
+      <w:r>
+        <w:t>&gt;</w:t>
+      </w:r>
+    </w:p>
+    <w:p>
+      <w:pPr>
+        <w:pStyle w:val="NoSpacing"/>
+      </w:pPr>
+      <w:r>
+        <w:t xml:space="preserve">  &lt;Set&gt;</w:t>
+      </w:r>
+    </w:p>
+    <w:p>
+      <w:pPr>
+        <w:pStyle w:val="NoSpacing"/>
+      </w:pPr>
+      <w:r>
+        <w:t xml:space="preserve">    &lt;</w:t>
+      </w:r>
+      <w:r>
+        <w:t>Field Id=”</w:t>
+      </w:r>
+      <w:proofErr w:type="spellStart"/>
+      <w:r>
+        <w:t>SampleType</w:t>
+      </w:r>
+      <w:proofErr w:type="spellEnd"/>
+      <w:r>
+        <w:t>”</w:t>
+      </w:r>
+      <w:r>
+        <w:t>&gt;&lt;/</w:t>
+      </w:r>
+      <w:r>
+        <w:t>Field</w:t>
+      </w:r>
+      <w:r>
+        <w:t>&gt;</w:t>
+      </w:r>
+    </w:p>
+    <w:p>
+      <w:pPr>
+        <w:pStyle w:val="NoSpacing"/>
+      </w:pPr>
+      <w:r>
+        <w:t xml:space="preserve">    &lt;</w:t>
+      </w:r>
+      <w:r>
+        <w:t>Field Id=”</w:t>
+      </w:r>
+      <w:r>
+        <w:t>Name</w:t>
+      </w:r>
+      <w:r>
+        <w:t>”</w:t>
+      </w:r>
+      <w:r>
+        <w:t>&gt;&lt;/</w:t>
+      </w:r>
+      <w:r>
+        <w:t>Field</w:t>
+      </w:r>
+      <w:r>
+        <w:t>&gt;</w:t>
+      </w:r>
+    </w:p>
+    <w:p>
+      <w:pPr>
+        <w:pStyle w:val="NoSpacing"/>
+      </w:pPr>
+      <w:r>
+        <w:t xml:space="preserve">    &lt;</w:t>
+      </w:r>
+      <w:r>
+        <w:t>Field Id=”</w:t>
+      </w:r>
+      <w:r>
+        <w:t>Description</w:t>
+      </w:r>
+      <w:r>
+        <w:t>”</w:t>
+      </w:r>
+      <w:r>
+        <w:t>&gt;</w:t>
+      </w:r>
+      <w:r>
+        <w:t>&lt;/Field&gt;</w:t>
+      </w:r>
+    </w:p>
+    <w:p>
+      <w:pPr>
+        <w:pStyle w:val="NoSpacing"/>
+      </w:pPr>
+      <w:r>
+        <w:t xml:space="preserve">    &lt;</w:t>
+      </w:r>
+      <w:r>
+        <w:t>Field Id=”</w:t>
+      </w:r>
+      <w:proofErr w:type="spellStart"/>
+      <w:r>
+        <w:t>MethodKey</w:t>
+      </w:r>
+      <w:proofErr w:type="spellEnd"/>
+      <w:r>
+        <w:t>”</w:t>
+      </w:r>
+      <w:r>
+        <w:t>&gt;0</w:t>
+      </w:r>
+      <w:r>
+        <w:t>&lt;/Field&gt;</w:t>
+      </w:r>
+    </w:p>
+    <w:p>
+      <w:pPr>
+        <w:pStyle w:val="NoSpacing"/>
+      </w:pPr>
+      <w:r>
+        <w:t xml:space="preserve">    &lt;</w:t>
+      </w:r>
+      <w:r>
+        <w:t>Field Id=”</w:t>
+      </w:r>
+      <w:proofErr w:type="spellStart"/>
+      <w:r>
+        <w:t>StandardKey</w:t>
+      </w:r>
+      <w:proofErr w:type="spellEnd"/>
+      <w:r>
+        <w:t>”</w:t>
+      </w:r>
+      <w:r>
+        <w:t>&gt;0</w:t>
+      </w:r>
+      <w:r>
+        <w:t>&lt;/Field&gt;</w:t>
+      </w:r>
+    </w:p>
+    <w:p>
+      <w:pPr>
+        <w:pStyle w:val="NoSpacing"/>
+      </w:pPr>
+      <w:r>
+        <w:t xml:space="preserve">    &lt;Field Id=”UDF: 1111”&gt;User defined field value here&lt;/Field&gt;</w:t>
+      </w:r>
+    </w:p>
+    <w:p>
+      <w:pPr>
+        <w:pStyle w:val="NoSpacing"/>
+      </w:pPr>
+      <w:r>
+        <w:t xml:space="preserve">    &lt;Field Id=”</w:t>
+      </w:r>
+      <w:proofErr w:type="spellStart"/>
+      <w:r>
+        <w:t>SetId</w:t>
+      </w:r>
+      <w:proofErr w:type="spellEnd"/>
+      <w:r>
+        <w:t>”&gt;Set 1&lt;/Field&gt;</w:t>
+      </w:r>
+    </w:p>
+    <w:p>
+      <w:pPr>
+        <w:pStyle w:val="NoSpacing"/>
+      </w:pPr>
+      <w:r>
+        <w:t xml:space="preserve">  &lt;/Set&gt;</w:t>
+      </w:r>
+    </w:p>
+    <w:p>
+      <w:pPr>
+        <w:pStyle w:val="NoSpacing"/>
+      </w:pPr>
+      <w:r>
+        <w:t xml:space="preserve">  &lt;Replicates&gt;</w:t>
+      </w:r>
+    </w:p>
+    <w:p>
+      <w:pPr>
+        <w:pStyle w:val="NoSpacing"/>
+      </w:pPr>
+      <w:r>
+        <w:t xml:space="preserve">    &lt;Replicate&gt;</w:t>
+      </w:r>
+    </w:p>
+    <w:p>
+      <w:pPr>
+        <w:pStyle w:val="NoSpacing"/>
+      </w:pPr>
+      <w:r>
         <w:t xml:space="preserve">      &lt;</w:t>
       </w:r>
       <w:r>
-        <w:t>Field Id</w:t>
-      </w:r>
-      <w:proofErr w:type="gramStart"/>
-      <w:r>
-        <w:t>=”</w:t>
+        <w:t>Field Id=”</w:t>
+      </w:r>
+      <w:r>
+        <w:t>Mass</w:t>
+      </w:r>
+      <w:r>
+        <w:t>”</w:t>
+      </w:r>
+      <w:r>
+        <w:t>&gt;1.0</w:t>
+      </w:r>
+      <w:r>
+        <w:t>&lt;/Field&gt;</w:t>
+      </w:r>
+    </w:p>
+    <w:p>
+      <w:pPr>
+        <w:pStyle w:val="NoSpacing"/>
+      </w:pPr>
+      <w:r>
+        <w:t xml:space="preserve">      &lt;</w:t>
+      </w:r>
+      <w:r>
+        <w:t>Field Id=”</w:t>
+      </w:r>
+      <w:r>
+        <w:t>Comments</w:t>
+      </w:r>
+      <w:r>
+        <w:t>”</w:t>
+      </w:r>
+      <w:r>
+        <w:t>&gt;</w:t>
+      </w:r>
+      <w:r>
+        <w:t>&lt;/Field&gt;</w:t>
+      </w:r>
+    </w:p>
+    <w:p>
+      <w:pPr>
+        <w:pStyle w:val="NoSpacing"/>
+      </w:pPr>
+      <w:r>
+        <w:t xml:space="preserve">      &lt;</w:t>
+      </w:r>
+      <w:r>
+        <w:t>Field Id=”Location”</w:t>
+      </w:r>
+      <w:r>
+        <w:t>&gt;</w:t>
+      </w:r>
+      <w:r>
+        <w:t>&lt;/Field&gt;</w:t>
+      </w:r>
+    </w:p>
+    <w:p>
+      <w:pPr>
+        <w:pStyle w:val="NoSpacing"/>
+      </w:pPr>
+      <w:r>
+        <w:t xml:space="preserve">      &lt;Field Id=”UDF: 1234”&gt;User defined field value here&lt;/Field&gt;</w:t>
+      </w:r>
+    </w:p>
+    <w:p>
+      <w:pPr>
+        <w:pStyle w:val="NoSpacing"/>
+      </w:pPr>
+      <w:r>
+        <w:t xml:space="preserve">      &lt;Field Id=”</w:t>
+      </w:r>
+      <w:proofErr w:type="spellStart"/>
+      <w:r>
+        <w:t>RepId</w:t>
+      </w:r>
+      <w:proofErr w:type="spellEnd"/>
+      <w:r>
+        <w:t>”&gt;Rep 1&lt;/Field&gt;</w:t>
+      </w:r>
+    </w:p>
+    <w:p>
+      <w:pPr>
+        <w:pStyle w:val="NoSpacing"/>
+      </w:pPr>
+      <w:r>
+        <w:t xml:space="preserve">    &lt;/Replicate&gt;</w:t>
+      </w:r>
+    </w:p>
+    <w:p>
+      <w:pPr>
+        <w:pStyle w:val="NoSpacing"/>
+      </w:pPr>
+      <w:r>
+        <w:t xml:space="preserve">    &lt;Replicate&gt;</w:t>
+      </w:r>
+    </w:p>
+    <w:p>
+      <w:pPr>
+        <w:pStyle w:val="NoSpacing"/>
+      </w:pPr>
+      <w:r>
+        <w:t xml:space="preserve">      &lt;</w:t>
+      </w:r>
+      <w:r>
+        <w:t>Field Id=”</w:t>
+      </w:r>
+      <w:r>
+        <w:t>Mass</w:t>
+      </w:r>
+      <w:r>
+        <w:t>”</w:t>
+      </w:r>
+      <w:r>
+        <w:t>&gt;1.0</w:t>
+      </w:r>
+      <w:r>
+        <w:t>&lt;/Field&gt;</w:t>
+      </w:r>
+    </w:p>
+    <w:p>
+      <w:pPr>
+        <w:pStyle w:val="NoSpacing"/>
+      </w:pPr>
+      <w:r>
+        <w:t xml:space="preserve">      &lt;</w:t>
+      </w:r>
+      <w:r>
+        <w:t>Field Id=”</w:t>
+      </w:r>
+      <w:r>
+        <w:t>Comments</w:t>
+      </w:r>
+      <w:r>
+        <w:t>”</w:t>
+      </w:r>
+      <w:r>
+        <w:t>&gt;</w:t>
+      </w:r>
+      <w:r>
+        <w:t>&lt;/Field&gt;</w:t>
+      </w:r>
+    </w:p>
+    <w:p>
+      <w:pPr>
+        <w:pStyle w:val="NoSpacing"/>
+      </w:pPr>
+      <w:r>
+        <w:t xml:space="preserve">      &lt;</w:t>
+      </w:r>
+      <w:r>
+        <w:t>Field Id=”</w:t>
       </w:r>
       <w:r>
         <w:t>Location</w:t>
       </w:r>
-      <w:proofErr w:type="gramEnd"/>
       <w:r>
         <w:t>”</w:t>
       </w:r>
       <w:r>
-        <w:t>&gt;&lt;/</w:t>
-      </w:r>
-      <w:r>
-        <w:t>Field</w:t>
-      </w:r>
-      <w:r>
-        <w:t>&gt;</w:t>
-      </w:r>
-    </w:p>
-    <w:p>
-      <w:pPr>
-        <w:pStyle w:val="NoSpacing"/>
-      </w:pPr>
-      <w:r>
-        <w:t xml:space="preserve">      &lt;Field Id</w:t>
-      </w:r>
-      <w:proofErr w:type="gramStart"/>
-      <w:r>
-        <w:t>=”</w:t>
+        <w:t>&gt;</w:t>
+      </w:r>
+      <w:r>
+        <w:t>&lt;/Field&gt;</w:t>
+      </w:r>
+    </w:p>
+    <w:p>
+      <w:pPr>
+        <w:pStyle w:val="NoSpacing"/>
+      </w:pPr>
+      <w:r>
+        <w:t xml:space="preserve">      &lt;Field Id=”UDF: 1234”&gt;User defined field value here&lt;/Field&gt;</w:t>
+      </w:r>
+    </w:p>
+    <w:p>
+      <w:pPr>
+        <w:pStyle w:val="NoSpacing"/>
+      </w:pPr>
+      <w:r>
+        <w:t xml:space="preserve">      &lt;Field Id=”</w:t>
       </w:r>
       <w:proofErr w:type="spellStart"/>
       <w:r>
         <w:t>RepId</w:t>
       </w:r>
       <w:proofErr w:type="spellEnd"/>
-      <w:proofErr w:type="gramEnd"/>
-      <w:r>
-        <w:t>”&gt;Rep 1&lt;/Field&gt;</w:t>
-      </w:r>
-    </w:p>
-    <w:p>
-      <w:pPr>
-        <w:pStyle w:val="NoSpacing"/>
-      </w:pPr>
-      <w:r>
-        <w:t xml:space="preserve">    &lt;/Replicate&gt;</w:t>
-      </w:r>
-    </w:p>
-    <w:p>
-      <w:pPr>
-        <w:pStyle w:val="NoSpacing"/>
-      </w:pPr>
-      <w:r>
-        <w:t xml:space="preserve">    &lt;Replicate&gt;</w:t>
-      </w:r>
-    </w:p>
-    <w:p>
-      <w:pPr>
-        <w:pStyle w:val="NoSpacing"/>
-      </w:pPr>
-      <w:r>
-        <w:t xml:space="preserve">      &lt;Field Id</w:t>
-      </w:r>
-      <w:proofErr w:type="gramStart"/>
-      <w:r>
-        <w:t>=”Mass</w:t>
-      </w:r>
-      <w:proofErr w:type="gramEnd"/>
-      <w:r>
-        <w:t>”&gt;1.2&lt;/Field&gt;</w:t>
-      </w:r>
-    </w:p>
-    <w:p>
-      <w:pPr>
-        <w:pStyle w:val="NoSpacing"/>
-      </w:pPr>
-      <w:r>
-        <w:t xml:space="preserve">      &lt;Field Id</w:t>
-      </w:r>
-      <w:proofErr w:type="gramStart"/>
-      <w:r>
-        <w:t>=”Comments</w:t>
-      </w:r>
-      <w:proofErr w:type="gramEnd"/>
-      <w:r>
-        <w:t>”&gt;&lt;/Field&gt;</w:t>
-      </w:r>
-    </w:p>
-    <w:p>
-      <w:pPr>
-        <w:pStyle w:val="NoSpacing"/>
-      </w:pPr>
-      <w:r>
-        <w:t xml:space="preserve">      &lt;Field Id</w:t>
-      </w:r>
-      <w:proofErr w:type="gramStart"/>
-      <w:r>
-        <w:t>=”Location</w:t>
-      </w:r>
-      <w:proofErr w:type="gramEnd"/>
-      <w:r>
-        <w:t>”&gt;&lt;/Field&gt;</w:t>
-      </w:r>
-    </w:p>
-    <w:p>
-      <w:pPr>
-        <w:pStyle w:val="NoSpacing"/>
-      </w:pPr>
-      <w:r>
-        <w:t xml:space="preserve">      &lt;Field Id=”UDF: 1234”&gt;User defined field value here&lt;/Field&gt;</w:t>
-      </w:r>
-    </w:p>
-    <w:p>
-      <w:pPr>
-        <w:pStyle w:val="NoSpacing"/>
-      </w:pPr>
-      <w:r>
-        <w:t xml:space="preserve">      &lt;Field Id</w:t>
-      </w:r>
-      <w:proofErr w:type="gramStart"/>
-      <w:r>
-        <w:t>=”</w:t>
-      </w:r>
-      <w:proofErr w:type="spellStart"/>
-      <w:r>
-        <w:t>RepId</w:t>
-      </w:r>
-      <w:proofErr w:type="spellEnd"/>
-      <w:proofErr w:type="gramEnd"/>
-      <w:r>
-        <w:t>”&gt;Rep 2&lt;/Field&gt;</w:t>
-      </w:r>
-    </w:p>
-    <w:p>
-      <w:pPr>
-        <w:pStyle w:val="NoSpacing"/>
-      </w:pPr>
-      <w:r>
-        <w:t xml:space="preserve">    &lt;/Replicate&gt;</w:t>
-      </w:r>
-    </w:p>
-    <w:p>
-      <w:pPr>
-        <w:pStyle w:val="NoSpacing"/>
-      </w:pPr>
-      <w:r>
-        <w:t xml:space="preserve">  &lt;/Replicates&gt;</w:t>
-      </w:r>
-    </w:p>
-    <w:p>
-      <w:pPr>
-        <w:pStyle w:val="NoSpacing"/>
-      </w:pPr>
-      <w:r>
-        <w:t>&lt;/</w:t>
-      </w:r>
-      <w:proofErr w:type="spellStart"/>
-      <w:r>
-        <w:t>AddSamples</w:t>
-      </w:r>
-      <w:proofErr w:type="spellEnd"/>
-      <w:r>
-        <w:t>&gt;</w:t>
-      </w:r>
-    </w:p>
-    <w:p>
-      <w:pPr>
-        <w:pStyle w:val="Heading2"/>
-      </w:pPr>
-      <w:r>
-        <w:t>Syntax: Add Replicates to a New Set</w:t>
-      </w:r>
-    </w:p>
-    <w:p>
-      <w:pPr>
-        <w:pStyle w:val="NoSpacing"/>
-      </w:pPr>
-      <w:r>
-        <w:t>&lt;</w:t>
-      </w:r>
-      <w:proofErr w:type="spellStart"/>
-      <w:r>
-        <w:t>AddSamples</w:t>
-      </w:r>
-      <w:proofErr w:type="spellEnd"/>
-      <w:r>
-        <w:t>&gt;</w:t>
-      </w:r>
-    </w:p>
-    <w:p>
-      <w:pPr>
-        <w:pStyle w:val="NoSpacing"/>
-      </w:pPr>
-      <w:r>
-        <w:t xml:space="preserve">  &lt;</w:t>
-      </w:r>
-      <w:proofErr w:type="spellStart"/>
-      <w:r>
-        <w:t>PromptOperatorForEntry</w:t>
-      </w:r>
-      <w:proofErr w:type="spellEnd"/>
-      <w:r>
-        <w:t>&gt;True&lt;/</w:t>
-      </w:r>
-      <w:proofErr w:type="spellStart"/>
-      <w:r>
-        <w:t>PromptOperatorForEntry</w:t>
-      </w:r>
-      <w:proofErr w:type="spellEnd"/>
-      <w:r>
-        <w:t>&gt;</w:t>
-      </w:r>
-    </w:p>
-    <w:p>
-      <w:pPr>
-        <w:pStyle w:val="NoSpacing"/>
-      </w:pPr>
-      <w:r>
-        <w:t xml:space="preserve">  &lt;Set&gt;</w:t>
-      </w:r>
-    </w:p>
-    <w:p>
-      <w:pPr>
-        <w:pStyle w:val="NoSpacing"/>
-      </w:pPr>
-      <w:r>
-        <w:t xml:space="preserve">    &lt;</w:t>
-      </w:r>
-      <w:r>
-        <w:t>Field Id</w:t>
-      </w:r>
-      <w:proofErr w:type="gramStart"/>
-      <w:r>
-        <w:t>=”</w:t>
-      </w:r>
-      <w:proofErr w:type="spellStart"/>
-      <w:r>
-        <w:t>SampleType</w:t>
-      </w:r>
-      <w:proofErr w:type="spellEnd"/>
-      <w:proofErr w:type="gramEnd"/>
-      <w:r>
-        <w:t>”</w:t>
-      </w:r>
-      <w:r>
-        <w:t>&gt;&lt;/</w:t>
-      </w:r>
-      <w:r>
-        <w:t>Field</w:t>
-      </w:r>
-      <w:r>
-        <w:t>&gt;</w:t>
-      </w:r>
-    </w:p>
-    <w:p>
-      <w:pPr>
-        <w:pStyle w:val="NoSpacing"/>
-      </w:pPr>
-      <w:r>
-        <w:t xml:space="preserve">    &lt;</w:t>
-      </w:r>
-      <w:r>
-        <w:t>Field Id</w:t>
-      </w:r>
-      <w:proofErr w:type="gramStart"/>
-      <w:r>
-        <w:t>=”</w:t>
-      </w:r>
-      <w:r>
-        <w:t>Name</w:t>
-      </w:r>
-      <w:proofErr w:type="gramEnd"/>
-      <w:r>
-        <w:t>”</w:t>
-      </w:r>
-      <w:r>
-        <w:t>&gt;&lt;/</w:t>
-      </w:r>
-      <w:r>
-        <w:t>Field</w:t>
-      </w:r>
-      <w:r>
-        <w:t>&gt;</w:t>
-      </w:r>
-    </w:p>
-    <w:p>
-      <w:pPr>
-        <w:pStyle w:val="NoSpacing"/>
-      </w:pPr>
-      <w:r>
-        <w:t xml:space="preserve">    &lt;</w:t>
-      </w:r>
-      <w:r>
-        <w:t>Field Id</w:t>
-      </w:r>
-      <w:proofErr w:type="gramStart"/>
-      <w:r>
-        <w:t>=”</w:t>
-      </w:r>
-      <w:r>
-        <w:t>Description</w:t>
-      </w:r>
-      <w:proofErr w:type="gramEnd"/>
-      <w:r>
-        <w:t>”</w:t>
-      </w:r>
-      <w:r>
-        <w:t>&gt;</w:t>
-      </w:r>
-      <w:r>
-        <w:t>&lt;/Field&gt;</w:t>
-      </w:r>
-    </w:p>
-    <w:p>
-      <w:pPr>
-        <w:pStyle w:val="NoSpacing"/>
-      </w:pPr>
-      <w:r>
-        <w:t xml:space="preserve">    &lt;</w:t>
-      </w:r>
-      <w:r>
-        <w:t>Field Id</w:t>
-      </w:r>
-      <w:proofErr w:type="gramStart"/>
-      <w:r>
-        <w:t>=”</w:t>
-      </w:r>
-      <w:proofErr w:type="spellStart"/>
-      <w:r>
-        <w:t>MethodKey</w:t>
-      </w:r>
-      <w:proofErr w:type="spellEnd"/>
-      <w:proofErr w:type="gramEnd"/>
-      <w:r>
-        <w:t>”</w:t>
-      </w:r>
-      <w:r>
-        <w:t>&gt;0</w:t>
-      </w:r>
-      <w:r>
-        <w:t>&lt;/Field&gt;</w:t>
-      </w:r>
-    </w:p>
-    <w:p>
-      <w:pPr>
-        <w:pStyle w:val="NoSpacing"/>
-      </w:pPr>
-      <w:r>
-        <w:t xml:space="preserve">    &lt;</w:t>
-      </w:r>
-      <w:r>
-        <w:t>Field Id</w:t>
-      </w:r>
-      <w:proofErr w:type="gramStart"/>
-      <w:r>
-        <w:t>=”</w:t>
-      </w:r>
-      <w:proofErr w:type="spellStart"/>
-      <w:r>
-        <w:t>StandardKey</w:t>
-      </w:r>
-      <w:proofErr w:type="spellEnd"/>
-      <w:proofErr w:type="gramEnd"/>
-      <w:r>
-        <w:t>”</w:t>
-      </w:r>
-      <w:r>
-        <w:t>&gt;0</w:t>
-      </w:r>
-      <w:r>
-        <w:t>&lt;/Field&gt;</w:t>
-      </w:r>
-    </w:p>
-    <w:p>
-      <w:pPr>
-        <w:pStyle w:val="NoSpacing"/>
-      </w:pPr>
-      <w:r>
-        <w:t xml:space="preserve">    &lt;Field Id=”UDF: 1111”&gt;User defined field value here&lt;/Field&gt;</w:t>
-      </w:r>
-    </w:p>
-    <w:p>
-      <w:pPr>
-        <w:pStyle w:val="NoSpacing"/>
-      </w:pPr>
-      <w:r>
-        <w:t xml:space="preserve">    &lt;Field Id</w:t>
-      </w:r>
-      <w:proofErr w:type="gramStart"/>
-      <w:r>
-        <w:t>=”</w:t>
-      </w:r>
-      <w:proofErr w:type="spellStart"/>
-      <w:r>
-        <w:t>SetId</w:t>
-      </w:r>
-      <w:proofErr w:type="spellEnd"/>
-      <w:proofErr w:type="gramEnd"/>
-      <w:r>
-        <w:t>”&gt;Set 1&lt;/Field&gt;</w:t>
-      </w:r>
-    </w:p>
-    <w:p>
-      <w:pPr>
-        <w:pStyle w:val="NoSpacing"/>
-      </w:pPr>
-      <w:r>
-        <w:t xml:space="preserve">  &lt;/Set&gt;</w:t>
-      </w:r>
-    </w:p>
-    <w:p>
-      <w:pPr>
-        <w:pStyle w:val="NoSpacing"/>
-      </w:pPr>
-      <w:r>
-        <w:t xml:space="preserve">  &lt;Replicates&gt;</w:t>
-      </w:r>
-    </w:p>
-    <w:p>
-      <w:pPr>
-        <w:pStyle w:val="NoSpacing"/>
-      </w:pPr>
-      <w:r>
-        <w:t xml:space="preserve">    &lt;Replicate&gt;</w:t>
-      </w:r>
-    </w:p>
-    <w:p>
-      <w:pPr>
-        <w:pStyle w:val="NoSpacing"/>
-      </w:pPr>
-      <w:r>
-        <w:t xml:space="preserve">      &lt;</w:t>
-      </w:r>
-      <w:r>
-        <w:t>Field Id</w:t>
-      </w:r>
-      <w:proofErr w:type="gramStart"/>
-      <w:r>
-        <w:t>=”</w:t>
-      </w:r>
-      <w:r>
-        <w:t>Mass</w:t>
-      </w:r>
-      <w:proofErr w:type="gramEnd"/>
-      <w:r>
-        <w:t>”</w:t>
-      </w:r>
-      <w:r>
-        <w:t>&gt;1.0</w:t>
-      </w:r>
-      <w:r>
-        <w:t>&lt;/Field&gt;</w:t>
-      </w:r>
-    </w:p>
-    <w:p>
-      <w:pPr>
-        <w:pStyle w:val="NoSpacing"/>
-      </w:pPr>
-      <w:r>
-        <w:t xml:space="preserve">      &lt;</w:t>
-      </w:r>
-      <w:r>
-        <w:t>Field Id</w:t>
-      </w:r>
-      <w:proofErr w:type="gramStart"/>
-      <w:r>
-        <w:t>=”</w:t>
-      </w:r>
-      <w:r>
-        <w:t>Comments</w:t>
-      </w:r>
-      <w:proofErr w:type="gramEnd"/>
-      <w:r>
-        <w:t>”</w:t>
-      </w:r>
-      <w:r>
-        <w:t>&gt;</w:t>
-      </w:r>
-      <w:r>
-        <w:t>&lt;/Field&gt;</w:t>
-      </w:r>
-    </w:p>
-    <w:p>
-      <w:pPr>
-        <w:pStyle w:val="NoSpacing"/>
-      </w:pPr>
-      <w:r>
-        <w:t xml:space="preserve">      &lt;</w:t>
-      </w:r>
-      <w:r>
-        <w:t>Field Id</w:t>
-      </w:r>
-      <w:proofErr w:type="gramStart"/>
-      <w:r>
-        <w:t>=”Location</w:t>
-      </w:r>
-      <w:proofErr w:type="gramEnd"/>
-      <w:r>
-        <w:t>”</w:t>
-      </w:r>
-      <w:r>
-        <w:t>&gt;</w:t>
-      </w:r>
-      <w:r>
-        <w:t>&lt;/Field&gt;</w:t>
-      </w:r>
-    </w:p>
-    <w:p>
-      <w:pPr>
-        <w:pStyle w:val="NoSpacing"/>
-      </w:pPr>
-      <w:r>
-        <w:t xml:space="preserve">      &lt;Field Id=”UDF: 1234”&gt;User defined field value here&lt;/Field&gt;</w:t>
-      </w:r>
-    </w:p>
-    <w:p>
-      <w:pPr>
-        <w:pStyle w:val="NoSpacing"/>
-      </w:pPr>
-      <w:r>
-        <w:t xml:space="preserve">      &lt;Field Id</w:t>
-      </w:r>
-      <w:proofErr w:type="gramStart"/>
-      <w:r>
-        <w:t>=”</w:t>
-      </w:r>
-      <w:proofErr w:type="spellStart"/>
-      <w:r>
-        <w:t>RepId</w:t>
-      </w:r>
-      <w:proofErr w:type="spellEnd"/>
-      <w:proofErr w:type="gramEnd"/>
-      <w:r>
-        <w:t>”&gt;Rep 1&lt;/Field&gt;</w:t>
-      </w:r>
-    </w:p>
-    <w:p>
-      <w:pPr>
-        <w:pStyle w:val="NoSpacing"/>
-      </w:pPr>
-      <w:r>
-        <w:t xml:space="preserve">    &lt;/Replicate&gt;</w:t>
-      </w:r>
-    </w:p>
-    <w:p>
-      <w:pPr>
-        <w:pStyle w:val="NoSpacing"/>
-      </w:pPr>
-      <w:r>
-        <w:t xml:space="preserve">    &lt;Replicate&gt;</w:t>
-      </w:r>
-    </w:p>
-    <w:p>
-      <w:pPr>
-        <w:pStyle w:val="NoSpacing"/>
-      </w:pPr>
-      <w:r>
-        <w:t xml:space="preserve">      &lt;</w:t>
-      </w:r>
-      <w:r>
-        <w:t>Field Id</w:t>
-      </w:r>
-      <w:proofErr w:type="gramStart"/>
-      <w:r>
-        <w:t>=”</w:t>
-      </w:r>
-      <w:r>
-        <w:t>Mass</w:t>
-      </w:r>
-      <w:proofErr w:type="gramEnd"/>
-      <w:r>
-        <w:t>”</w:t>
-      </w:r>
-      <w:r>
-        <w:t>&gt;1.0</w:t>
-      </w:r>
-      <w:r>
-        <w:t>&lt;/Field&gt;</w:t>
-      </w:r>
-    </w:p>
-    <w:p>
-      <w:pPr>
-        <w:pStyle w:val="NoSpacing"/>
-      </w:pPr>
-      <w:r>
-        <w:t xml:space="preserve">      &lt;</w:t>
-      </w:r>
-      <w:r>
-        <w:t>Field Id</w:t>
-      </w:r>
-      <w:proofErr w:type="gramStart"/>
-      <w:r>
-        <w:t>=”</w:t>
-      </w:r>
-      <w:r>
-        <w:t>Comments</w:t>
-      </w:r>
-      <w:proofErr w:type="gramEnd"/>
-      <w:r>
-        <w:t>”</w:t>
-      </w:r>
-      <w:r>
-        <w:t>&gt;</w:t>
-      </w:r>
-      <w:r>
-        <w:t>&lt;/Field&gt;</w:t>
-      </w:r>
-    </w:p>
-    <w:p>
-      <w:pPr>
-        <w:pStyle w:val="NoSpacing"/>
-      </w:pPr>
-      <w:r>
-        <w:t xml:space="preserve">      &lt;</w:t>
-      </w:r>
-      <w:r>
-        <w:t>Field Id</w:t>
-      </w:r>
-      <w:proofErr w:type="gramStart"/>
-      <w:r>
-        <w:t>=”</w:t>
-      </w:r>
-      <w:r>
-        <w:t>Location</w:t>
-      </w:r>
-      <w:proofErr w:type="gramEnd"/>
-      <w:r>
-        <w:t>”</w:t>
-      </w:r>
-      <w:r>
-        <w:t>&gt;</w:t>
-      </w:r>
-      <w:r>
-        <w:t>&lt;/Field&gt;</w:t>
-      </w:r>
-    </w:p>
-    <w:p>
-      <w:pPr>
-        <w:pStyle w:val="NoSpacing"/>
-      </w:pPr>
-      <w:r>
-        <w:t xml:space="preserve">      &lt;Field Id=”UDF: 1234”&gt;User defined field value here&lt;/Field&gt;</w:t>
-      </w:r>
-    </w:p>
-    <w:p>
-      <w:pPr>
-        <w:pStyle w:val="NoSpacing"/>
-      </w:pPr>
-      <w:r>
-        <w:t xml:space="preserve">      &lt;Field Id</w:t>
-      </w:r>
-      <w:proofErr w:type="gramStart"/>
-      <w:r>
-        <w:t>=”</w:t>
-      </w:r>
-      <w:proofErr w:type="spellStart"/>
-      <w:r>
-        <w:t>RepId</w:t>
-      </w:r>
-      <w:proofErr w:type="spellEnd"/>
-      <w:proofErr w:type="gramEnd"/>
       <w:r>
         <w:t>”&gt;Rep 2&lt;/Field&gt;</w:t>
       </w:r>
@@ -29019,13 +27686,8 @@
         <w:t xml:space="preserve">. </w:t>
       </w:r>
       <w:r>
-        <w:t xml:space="preserve">A successful reply does not necessarily mean that the samples were </w:t>
-      </w:r>
-      <w:proofErr w:type="gramStart"/>
-      <w:r>
-        <w:t>actually added</w:t>
-      </w:r>
-      <w:proofErr w:type="gramEnd"/>
+        <w:t>A successful reply does not necessarily mean that the samples were actually added</w:t>
+      </w:r>
       <w:r>
         <w:t xml:space="preserve">, if the </w:t>
       </w:r>
@@ -29069,13 +27731,8 @@
         <w:t>ErrorMessage</w:t>
       </w:r>
       <w:proofErr w:type="spellEnd"/>
-      <w:proofErr w:type="gramStart"/>
-      <w:r>
-        <w:t>=”Success</w:t>
-      </w:r>
-      <w:proofErr w:type="gramEnd"/>
-      <w:r>
-        <w:t>”/</w:t>
+      <w:r>
+        <w:t>=”Success”/</w:t>
       </w:r>
       <w:r>
         <w:t>&gt;</w:t>
@@ -29242,13 +27899,8 @@
         <w:t>ErrorMessage</w:t>
       </w:r>
       <w:proofErr w:type="spellEnd"/>
-      <w:proofErr w:type="gramStart"/>
-      <w:r>
-        <w:t>=”Success</w:t>
-      </w:r>
-      <w:proofErr w:type="gramEnd"/>
-      <w:r>
-        <w:t>”</w:t>
+      <w:r>
+        <w:t>=”Success”</w:t>
       </w:r>
       <w:r>
         <w:t>&gt;</w:t>
@@ -29417,13 +28069,8 @@
         <w:t>ErrorMessage</w:t>
       </w:r>
       <w:proofErr w:type="spellEnd"/>
-      <w:proofErr w:type="gramStart"/>
-      <w:r>
-        <w:t>=”Success</w:t>
-      </w:r>
-      <w:proofErr w:type="gramEnd"/>
-      <w:r>
-        <w:t>”/</w:t>
+      <w:r>
+        <w:t>=”Success”/</w:t>
       </w:r>
       <w:r>
         <w:t>&gt;</w:t>
@@ -29561,13 +28208,8 @@
         <w:t>MethodKey</w:t>
       </w:r>
       <w:proofErr w:type="spellEnd"/>
-      <w:proofErr w:type="gramStart"/>
-      <w:r>
-        <w:t>=”D</w:t>
-      </w:r>
-      <w:proofErr w:type="gramEnd"/>
-      <w:r>
-        <w:t>3”</w:t>
+      <w:r>
+        <w:t>=”D3”</w:t>
       </w:r>
       <w:r>
         <w:t>/&gt;</w:t>
@@ -29609,13 +28251,8 @@
         <w:t>ErrorMessage</w:t>
       </w:r>
       <w:proofErr w:type="spellEnd"/>
-      <w:proofErr w:type="gramStart"/>
-      <w:r>
-        <w:t>=”Success</w:t>
-      </w:r>
-      <w:proofErr w:type="gramEnd"/>
-      <w:r>
-        <w:t>”/</w:t>
+      <w:r>
+        <w:t>=”Success”/</w:t>
       </w:r>
       <w:r>
         <w:t>&gt;</w:t>
@@ -29755,13 +28392,8 @@
         <w:t>ErrorMessage</w:t>
       </w:r>
       <w:proofErr w:type="spellEnd"/>
-      <w:proofErr w:type="gramStart"/>
-      <w:r>
-        <w:t>=”Success</w:t>
-      </w:r>
-      <w:proofErr w:type="gramEnd"/>
-      <w:r>
-        <w:t>”/</w:t>
+      <w:r>
+        <w:t>=”Success”/</w:t>
       </w:r>
       <w:r>
         <w:t>&gt;</w:t>
@@ -29992,13 +28624,8 @@
         <w:t>ErrorMessage</w:t>
       </w:r>
       <w:proofErr w:type="spellEnd"/>
-      <w:proofErr w:type="gramStart"/>
-      <w:r>
-        <w:t>=”Success</w:t>
-      </w:r>
-      <w:proofErr w:type="gramEnd"/>
-      <w:r>
-        <w:t>”/</w:t>
+      <w:r>
+        <w:t>=”Success”/</w:t>
       </w:r>
       <w:r>
         <w:t>&gt;</w:t>
@@ -30126,13 +28753,8 @@
         <w:t>ErrorMessage</w:t>
       </w:r>
       <w:proofErr w:type="spellEnd"/>
-      <w:proofErr w:type="gramStart"/>
-      <w:r>
-        <w:t>=”Success</w:t>
-      </w:r>
-      <w:proofErr w:type="gramEnd"/>
-      <w:r>
-        <w:t>”/</w:t>
+      <w:r>
+        <w:t>=”Success”/</w:t>
       </w:r>
       <w:r>
         <w:t>&gt;</w:t>
@@ -30261,13 +28883,8 @@
         <w:t>ErrorMessage</w:t>
       </w:r>
       <w:proofErr w:type="spellEnd"/>
-      <w:proofErr w:type="gramStart"/>
-      <w:r>
-        <w:t>=”Success</w:t>
-      </w:r>
-      <w:proofErr w:type="gramEnd"/>
-      <w:r>
-        <w:t>”/</w:t>
+      <w:r>
+        <w:t>=”Success”/</w:t>
       </w:r>
       <w:r>
         <w:t>&gt;</w:t>
@@ -30570,13 +29187,8 @@
         <w:t>ErrorMessage</w:t>
       </w:r>
       <w:proofErr w:type="spellEnd"/>
-      <w:proofErr w:type="gramStart"/>
-      <w:r>
-        <w:t>=”Success</w:t>
-      </w:r>
-      <w:proofErr w:type="gramEnd"/>
-      <w:r>
-        <w:t>”/</w:t>
+      <w:r>
+        <w:t>=”Success”/</w:t>
       </w:r>
       <w:r>
         <w:t>&gt;</w:t>
@@ -30947,13 +29559,8 @@
         <w:t>ErrorMessage</w:t>
       </w:r>
       <w:proofErr w:type="spellEnd"/>
-      <w:proofErr w:type="gramStart"/>
-      <w:r>
-        <w:t>=”Success</w:t>
-      </w:r>
-      <w:proofErr w:type="gramEnd"/>
-      <w:r>
-        <w:t>”/</w:t>
+      <w:r>
+        <w:t>=”Success”/</w:t>
       </w:r>
       <w:r>
         <w:t>&gt;</w:t>
@@ -31108,15 +29715,7 @@
       </w:r>
       <w:proofErr w:type="spellEnd"/>
       <w:r>
-        <w:t xml:space="preserve"> Sequence="Clean" Attribute1</w:t>
-      </w:r>
-      <w:proofErr w:type="gramStart"/>
-      <w:r>
-        <w:t>=”True</w:t>
-      </w:r>
-      <w:proofErr w:type="gramEnd"/>
-      <w:r>
-        <w:t>” Attribute2=”100”</w:t>
+        <w:t xml:space="preserve"> Sequence="Clean" Attribute1=”True” Attribute2=”100”</w:t>
       </w:r>
       <w:r>
         <w:t>/&gt;</w:t>
@@ -31158,13 +29757,8 @@
         <w:t>ErrorMessage</w:t>
       </w:r>
       <w:proofErr w:type="spellEnd"/>
-      <w:proofErr w:type="gramStart"/>
-      <w:r>
-        <w:t>=”Success</w:t>
-      </w:r>
-      <w:proofErr w:type="gramEnd"/>
-      <w:r>
-        <w:t>”/</w:t>
+      <w:r>
+        <w:t>=”Success”/</w:t>
       </w:r>
       <w:r>
         <w:t>&gt;</w:t>
@@ -31468,13 +30062,8 @@
         <w:t>ErrorMessage</w:t>
       </w:r>
       <w:proofErr w:type="spellEnd"/>
-      <w:proofErr w:type="gramStart"/>
-      <w:r>
-        <w:t>=”Success</w:t>
-      </w:r>
-      <w:proofErr w:type="gramEnd"/>
-      <w:r>
-        <w:t>”/</w:t>
+      <w:r>
+        <w:t>=”Success”/</w:t>
       </w:r>
       <w:r>
         <w:t>&gt;</w:t>
@@ -31562,16 +30151,11 @@
     </w:p>
     <w:p>
       <w:r>
-        <w:t xml:space="preserve">Resets the specified portion of quality control </w:t>
-      </w:r>
-      <w:proofErr w:type="gramStart"/>
-      <w:r>
-        <w:t xml:space="preserve">in order </w:t>
+        <w:t xml:space="preserve">Resets the specified portion of quality control in order </w:t>
       </w:r>
       <w:r>
         <w:t>for</w:t>
       </w:r>
-      <w:proofErr w:type="gramEnd"/>
       <w:r>
         <w:t xml:space="preserve"> it to be rectified the next time quality control runs.</w:t>
       </w:r>
@@ -31706,15 +30290,7 @@
         <w:t>"</w:t>
       </w:r>
       <w:r>
-        <w:t xml:space="preserve"> Component</w:t>
-      </w:r>
-      <w:proofErr w:type="gramStart"/>
-      <w:r>
-        <w:t>=”All</w:t>
-      </w:r>
-      <w:proofErr w:type="gramEnd"/>
-      <w:r>
-        <w:t>”</w:t>
+        <w:t xml:space="preserve"> Component=”All”</w:t>
       </w:r>
       <w:r>
         <w:t>/&gt;</w:t>
@@ -31756,13 +30332,8 @@
         <w:t>ErrorMessage</w:t>
       </w:r>
       <w:proofErr w:type="spellEnd"/>
-      <w:proofErr w:type="gramStart"/>
-      <w:r>
-        <w:t>=”Success</w:t>
-      </w:r>
-      <w:proofErr w:type="gramEnd"/>
-      <w:r>
-        <w:t>”/</w:t>
+      <w:r>
+        <w:t>=”Success”/</w:t>
       </w:r>
       <w:r>
         <w:t>&gt;</w:t>
@@ -32168,13 +30739,8 @@
         <w:t>ErrorMessage</w:t>
       </w:r>
       <w:proofErr w:type="spellEnd"/>
-      <w:proofErr w:type="gramStart"/>
-      <w:r>
-        <w:t>=”Success</w:t>
-      </w:r>
-      <w:proofErr w:type="gramEnd"/>
-      <w:r>
-        <w:t>”/</w:t>
+      <w:r>
+        <w:t>=”Success”/</w:t>
       </w:r>
       <w:r>
         <w:t>&gt;</w:t>
@@ -32454,13 +31020,8 @@
         <w:t>ErrorMessage</w:t>
       </w:r>
       <w:proofErr w:type="spellEnd"/>
-      <w:proofErr w:type="gramStart"/>
-      <w:r>
-        <w:t>=”Success</w:t>
-      </w:r>
-      <w:proofErr w:type="gramEnd"/>
-      <w:r>
-        <w:t>”/</w:t>
+      <w:r>
+        <w:t>=”Success”/</w:t>
       </w:r>
       <w:r>
         <w:t>&gt;</w:t>
@@ -32689,13 +31250,8 @@
         <w:t>ErrorMessage</w:t>
       </w:r>
       <w:proofErr w:type="spellEnd"/>
-      <w:proofErr w:type="gramStart"/>
-      <w:r>
-        <w:t>=”Success</w:t>
-      </w:r>
-      <w:proofErr w:type="gramEnd"/>
-      <w:r>
-        <w:t>”</w:t>
+      <w:r>
+        <w:t>=”Success”</w:t>
       </w:r>
       <w:r>
         <w:t>&gt;</w:t>
@@ -32865,13 +31421,8 @@
         <w:t>ErrorMessage</w:t>
       </w:r>
       <w:proofErr w:type="spellEnd"/>
-      <w:proofErr w:type="gramStart"/>
-      <w:r>
-        <w:t>=”Success</w:t>
-      </w:r>
-      <w:proofErr w:type="gramEnd"/>
-      <w:r>
-        <w:t>”/</w:t>
+      <w:r>
+        <w:t>=”Success”/</w:t>
       </w:r>
       <w:r>
         <w:t>&gt;</w:t>
@@ -33152,13 +31703,8 @@
         <w:t>ErrorMessage</w:t>
       </w:r>
       <w:proofErr w:type="spellEnd"/>
-      <w:proofErr w:type="gramStart"/>
-      <w:r>
-        <w:t>=”Success</w:t>
-      </w:r>
-      <w:proofErr w:type="gramEnd"/>
-      <w:r>
-        <w:t>”/</w:t>
+      <w:r>
+        <w:t>=”Success”/</w:t>
       </w:r>
       <w:r>
         <w:t>&gt;</w:t>
@@ -33335,13 +31881,8 @@
         <w:t>ErrorMessage</w:t>
       </w:r>
       <w:proofErr w:type="spellEnd"/>
-      <w:proofErr w:type="gramStart"/>
-      <w:r>
-        <w:t>=”Success</w:t>
-      </w:r>
-      <w:proofErr w:type="gramEnd"/>
-      <w:r>
-        <w:t>”/</w:t>
+      <w:r>
+        <w:t>=”Success”/</w:t>
       </w:r>
       <w:r>
         <w:t>&gt;</w:t>
@@ -33500,13 +32041,8 @@
         <w:t>ErrorMessage</w:t>
       </w:r>
       <w:proofErr w:type="spellEnd"/>
-      <w:proofErr w:type="gramStart"/>
-      <w:r>
-        <w:t>=”Success</w:t>
-      </w:r>
-      <w:proofErr w:type="gramEnd"/>
-      <w:r>
-        <w:t>”/</w:t>
+      <w:r>
+        <w:t>=”Success”/</w:t>
       </w:r>
       <w:r>
         <w:t>&gt;</w:t>
@@ -33649,13 +32185,8 @@
         <w:t>ErrorMessage</w:t>
       </w:r>
       <w:proofErr w:type="spellEnd"/>
-      <w:proofErr w:type="gramStart"/>
-      <w:r>
-        <w:t>=”Success</w:t>
-      </w:r>
-      <w:proofErr w:type="gramEnd"/>
-      <w:r>
-        <w:t>”/</w:t>
+      <w:r>
+        <w:t>=”Success”/</w:t>
       </w:r>
       <w:r>
         <w:t>&gt;</w:t>
@@ -33928,13 +32459,8 @@
         <w:t>ErrorMessage</w:t>
       </w:r>
       <w:proofErr w:type="spellEnd"/>
-      <w:proofErr w:type="gramStart"/>
-      <w:r>
-        <w:t>=”Success</w:t>
-      </w:r>
-      <w:proofErr w:type="gramEnd"/>
-      <w:r>
-        <w:t>”/</w:t>
+      <w:r>
+        <w:t>=”Success”/</w:t>
       </w:r>
       <w:r>
         <w:t>&gt;</w:t>
@@ -34216,13 +32742,8 @@
         <w:t>ErrorMessage</w:t>
       </w:r>
       <w:proofErr w:type="spellEnd"/>
-      <w:proofErr w:type="gramStart"/>
-      <w:r>
-        <w:t>=”Success</w:t>
-      </w:r>
-      <w:proofErr w:type="gramEnd"/>
-      <w:r>
-        <w:t>”/</w:t>
+      <w:r>
+        <w:t>=”Success”/</w:t>
       </w:r>
       <w:r>
         <w:t>&gt;</w:t>
@@ -34498,15 +33019,7 @@
           </w:tcPr>
           <w:p>
             <w:r>
-              <w:t xml:space="preserve">Log on attempt failed; either </w:t>
-            </w:r>
-            <w:proofErr w:type="gramStart"/>
-            <w:r>
-              <w:t>user name</w:t>
-            </w:r>
-            <w:proofErr w:type="gramEnd"/>
-            <w:r>
-              <w:t xml:space="preserve"> or password is incorrect.</w:t>
+              <w:t>Log on attempt failed; either user name or password is incorrect.</w:t>
             </w:r>
           </w:p>
         </w:tc>
@@ -34648,15 +33161,7 @@
           </w:tcPr>
           <w:p>
             <w:r>
-              <w:t xml:space="preserve">The current </w:t>
-            </w:r>
-            <w:proofErr w:type="gramStart"/>
-            <w:r>
-              <w:t>remote control</w:t>
-            </w:r>
-            <w:proofErr w:type="gramEnd"/>
-            <w:r>
-              <w:t xml:space="preserve"> state of Cornerstone does not allow the supplied command to be executed.</w:t>
+              <w:t>The current remote control state of Cornerstone does not allow the supplied command to be executed.</w:t>
             </w:r>
           </w:p>
         </w:tc>
@@ -35249,7 +33754,7 @@
       <w:rPr>
         <w:noProof/>
       </w:rPr>
-      <w:t>29 September 2020</w:t>
+      <w:t>22 October 2020</w:t>
     </w:r>
     <w:r>
       <w:fldChar w:fldCharType="end"/>
@@ -38656,7 +37161,7 @@
 </file>
 
 <file path=customXml/itemProps1.xml><?xml version="1.0" encoding="utf-8"?>
-<ds:datastoreItem xmlns:ds="http://schemas.openxmlformats.org/officeDocument/2006/customXml" ds:itemID="{F0189335-0071-4C9A-9E49-407679A119F3}">
+<ds:datastoreItem xmlns:ds="http://schemas.openxmlformats.org/officeDocument/2006/customXml" ds:itemID="{AB9C5378-3A4E-4F1D-8F56-A5362CEE306E}">
   <ds:schemaRefs>
     <ds:schemaRef ds:uri="http://schemas.openxmlformats.org/officeDocument/2006/bibliography"/>
   </ds:schemaRefs>

</xml_diff>